<commit_message>
put everything into application MVC style
</commit_message>
<xml_diff>
--- a/DevOps_CaseStudy_WebScraper.docx
+++ b/DevOps_CaseStudy_WebScraper.docx
@@ -968,7 +968,7 @@
                 <w:noProof/>
                 <w:webHidden/>
               </w:rPr>
-              <w:t>6</w:t>
+              <w:t>8</w:t>
             </w:r>
             <w:r>
               <w:rPr>
@@ -1060,7 +1060,7 @@
                 <w:noProof/>
                 <w:webHidden/>
               </w:rPr>
-              <w:t>7</w:t>
+              <w:t>9</w:t>
             </w:r>
             <w:r>
               <w:rPr>
@@ -3514,6 +3514,7 @@
       </w:pPr>
       <w:r>
         <w:rPr>
+          <w:noProof/>
           <w:lang w:val="en-US"/>
         </w:rPr>
         <w:lastRenderedPageBreak/>
@@ -3557,6 +3558,7 @@
     <w:p>
       <w:pPr>
         <w:rPr>
+          <w:rStyle w:val="Hyperlink"/>
           <w:lang w:val="en-US"/>
         </w:rPr>
       </w:pPr>
@@ -3591,6 +3593,2362 @@
     </w:p>
     <w:p>
       <w:pPr>
+        <w:pStyle w:val="Heading2"/>
+        <w:rPr>
+          <w:lang w:val="en-BE"/>
+        </w:rPr>
+      </w:pPr>
+      <w:r>
+        <w:rPr>
+          <w:lang w:val="en-US"/>
+        </w:rPr>
+        <w:t xml:space="preserve">Basic </w:t>
+      </w:r>
+      <w:proofErr w:type="spellStart"/>
+      <w:r>
+        <w:rPr>
+          <w:lang w:val="en-US"/>
+        </w:rPr>
+        <w:t>youtube</w:t>
+      </w:r>
+      <w:proofErr w:type="spellEnd"/>
+      <w:r>
+        <w:rPr>
+          <w:lang w:val="en-BE"/>
+        </w:rPr>
+        <w:t xml:space="preserve"> setup:</w:t>
+      </w:r>
+    </w:p>
+    <w:p>
+      <w:pPr>
+        <w:autoSpaceDE w:val="0"/>
+        <w:autoSpaceDN w:val="0"/>
+        <w:adjustRightInd w:val="0"/>
+        <w:spacing w:after="0"/>
+        <w:rPr>
+          <w:rFonts w:ascii="Consolas" w:hAnsi="Consolas" w:cs="Consolas"/>
+          <w:color w:val="000000"/>
+          <w:sz w:val="19"/>
+          <w:szCs w:val="19"/>
+          <w:lang w:val="en-US" w:eastAsia="nl-BE"/>
+        </w:rPr>
+      </w:pPr>
+      <w:r>
+        <w:rPr>
+          <w:rFonts w:ascii="Consolas" w:hAnsi="Consolas" w:cs="Consolas"/>
+          <w:color w:val="0000FF"/>
+          <w:sz w:val="19"/>
+          <w:szCs w:val="19"/>
+          <w:lang w:val="en-US" w:eastAsia="nl-BE"/>
+        </w:rPr>
+        <w:t>using</w:t>
+      </w:r>
+      <w:r>
+        <w:rPr>
+          <w:rFonts w:ascii="Consolas" w:hAnsi="Consolas" w:cs="Consolas"/>
+          <w:color w:val="000000"/>
+          <w:sz w:val="19"/>
+          <w:szCs w:val="19"/>
+          <w:lang w:val="en-US" w:eastAsia="nl-BE"/>
+        </w:rPr>
+        <w:t xml:space="preserve"> </w:t>
+      </w:r>
+      <w:proofErr w:type="spellStart"/>
+      <w:r>
+        <w:rPr>
+          <w:rFonts w:ascii="Consolas" w:hAnsi="Consolas" w:cs="Consolas"/>
+          <w:color w:val="000000"/>
+          <w:sz w:val="19"/>
+          <w:szCs w:val="19"/>
+          <w:lang w:val="en-US" w:eastAsia="nl-BE"/>
+        </w:rPr>
+        <w:t>OpenQA.</w:t>
+      </w:r>
+      <w:proofErr w:type="gramStart"/>
+      <w:r>
+        <w:rPr>
+          <w:rFonts w:ascii="Consolas" w:hAnsi="Consolas" w:cs="Consolas"/>
+          <w:color w:val="000000"/>
+          <w:sz w:val="19"/>
+          <w:szCs w:val="19"/>
+          <w:lang w:val="en-US" w:eastAsia="nl-BE"/>
+        </w:rPr>
+        <w:t>Selenium</w:t>
+      </w:r>
+      <w:proofErr w:type="spellEnd"/>
+      <w:r>
+        <w:rPr>
+          <w:rFonts w:ascii="Consolas" w:hAnsi="Consolas" w:cs="Consolas"/>
+          <w:color w:val="000000"/>
+          <w:sz w:val="19"/>
+          <w:szCs w:val="19"/>
+          <w:lang w:val="en-US" w:eastAsia="nl-BE"/>
+        </w:rPr>
+        <w:t>;</w:t>
+      </w:r>
+      <w:proofErr w:type="gramEnd"/>
+    </w:p>
+    <w:p>
+      <w:pPr>
+        <w:autoSpaceDE w:val="0"/>
+        <w:autoSpaceDN w:val="0"/>
+        <w:adjustRightInd w:val="0"/>
+        <w:spacing w:after="0"/>
+        <w:rPr>
+          <w:rFonts w:ascii="Consolas" w:hAnsi="Consolas" w:cs="Consolas"/>
+          <w:color w:val="000000"/>
+          <w:sz w:val="19"/>
+          <w:szCs w:val="19"/>
+          <w:lang w:val="en-US" w:eastAsia="nl-BE"/>
+        </w:rPr>
+      </w:pPr>
+      <w:r>
+        <w:rPr>
+          <w:rFonts w:ascii="Consolas" w:hAnsi="Consolas" w:cs="Consolas"/>
+          <w:color w:val="0000FF"/>
+          <w:sz w:val="19"/>
+          <w:szCs w:val="19"/>
+          <w:lang w:val="en-US" w:eastAsia="nl-BE"/>
+        </w:rPr>
+        <w:t>using</w:t>
+      </w:r>
+      <w:r>
+        <w:rPr>
+          <w:rFonts w:ascii="Consolas" w:hAnsi="Consolas" w:cs="Consolas"/>
+          <w:color w:val="000000"/>
+          <w:sz w:val="19"/>
+          <w:szCs w:val="19"/>
+          <w:lang w:val="en-US" w:eastAsia="nl-BE"/>
+        </w:rPr>
+        <w:t xml:space="preserve"> </w:t>
+      </w:r>
+      <w:proofErr w:type="spellStart"/>
+      <w:proofErr w:type="gramStart"/>
+      <w:r>
+        <w:rPr>
+          <w:rFonts w:ascii="Consolas" w:hAnsi="Consolas" w:cs="Consolas"/>
+          <w:color w:val="000000"/>
+          <w:sz w:val="19"/>
+          <w:szCs w:val="19"/>
+          <w:lang w:val="en-US" w:eastAsia="nl-BE"/>
+        </w:rPr>
+        <w:t>OpenQA.Selenium.Chrome</w:t>
+      </w:r>
+      <w:proofErr w:type="spellEnd"/>
+      <w:proofErr w:type="gramEnd"/>
+      <w:r>
+        <w:rPr>
+          <w:rFonts w:ascii="Consolas" w:hAnsi="Consolas" w:cs="Consolas"/>
+          <w:color w:val="000000"/>
+          <w:sz w:val="19"/>
+          <w:szCs w:val="19"/>
+          <w:lang w:val="en-US" w:eastAsia="nl-BE"/>
+        </w:rPr>
+        <w:t>;</w:t>
+      </w:r>
+    </w:p>
+    <w:p>
+      <w:pPr>
+        <w:autoSpaceDE w:val="0"/>
+        <w:autoSpaceDN w:val="0"/>
+        <w:adjustRightInd w:val="0"/>
+        <w:spacing w:after="0"/>
+        <w:rPr>
+          <w:rFonts w:ascii="Consolas" w:hAnsi="Consolas" w:cs="Consolas"/>
+          <w:color w:val="000000"/>
+          <w:sz w:val="19"/>
+          <w:szCs w:val="19"/>
+          <w:lang w:val="en-US" w:eastAsia="nl-BE"/>
+        </w:rPr>
+      </w:pPr>
+      <w:r>
+        <w:rPr>
+          <w:rFonts w:ascii="Consolas" w:hAnsi="Consolas" w:cs="Consolas"/>
+          <w:color w:val="0000FF"/>
+          <w:sz w:val="19"/>
+          <w:szCs w:val="19"/>
+          <w:lang w:val="en-US" w:eastAsia="nl-BE"/>
+        </w:rPr>
+        <w:t>using</w:t>
+      </w:r>
+      <w:r>
+        <w:rPr>
+          <w:rFonts w:ascii="Consolas" w:hAnsi="Consolas" w:cs="Consolas"/>
+          <w:color w:val="000000"/>
+          <w:sz w:val="19"/>
+          <w:szCs w:val="19"/>
+          <w:lang w:val="en-US" w:eastAsia="nl-BE"/>
+        </w:rPr>
+        <w:t xml:space="preserve"> </w:t>
+      </w:r>
+      <w:proofErr w:type="spellStart"/>
+      <w:proofErr w:type="gramStart"/>
+      <w:r>
+        <w:rPr>
+          <w:rFonts w:ascii="Consolas" w:hAnsi="Consolas" w:cs="Consolas"/>
+          <w:color w:val="000000"/>
+          <w:sz w:val="19"/>
+          <w:szCs w:val="19"/>
+          <w:lang w:val="en-US" w:eastAsia="nl-BE"/>
+        </w:rPr>
+        <w:t>OpenQA.Selenium.Support.UI</w:t>
+      </w:r>
+      <w:proofErr w:type="spellEnd"/>
+      <w:proofErr w:type="gramEnd"/>
+      <w:r>
+        <w:rPr>
+          <w:rFonts w:ascii="Consolas" w:hAnsi="Consolas" w:cs="Consolas"/>
+          <w:color w:val="000000"/>
+          <w:sz w:val="19"/>
+          <w:szCs w:val="19"/>
+          <w:lang w:val="en-US" w:eastAsia="nl-BE"/>
+        </w:rPr>
+        <w:t>;</w:t>
+      </w:r>
+    </w:p>
+    <w:p>
+      <w:pPr>
+        <w:autoSpaceDE w:val="0"/>
+        <w:autoSpaceDN w:val="0"/>
+        <w:adjustRightInd w:val="0"/>
+        <w:spacing w:after="0"/>
+        <w:rPr>
+          <w:rFonts w:ascii="Consolas" w:hAnsi="Consolas" w:cs="Consolas"/>
+          <w:color w:val="000000"/>
+          <w:sz w:val="19"/>
+          <w:szCs w:val="19"/>
+          <w:lang w:val="en-US" w:eastAsia="nl-BE"/>
+        </w:rPr>
+      </w:pPr>
+      <w:r>
+        <w:rPr>
+          <w:rFonts w:ascii="Consolas" w:hAnsi="Consolas" w:cs="Consolas"/>
+          <w:color w:val="0000FF"/>
+          <w:sz w:val="19"/>
+          <w:szCs w:val="19"/>
+          <w:lang w:val="en-US" w:eastAsia="nl-BE"/>
+        </w:rPr>
+        <w:t>using</w:t>
+      </w:r>
+      <w:r>
+        <w:rPr>
+          <w:rFonts w:ascii="Consolas" w:hAnsi="Consolas" w:cs="Consolas"/>
+          <w:color w:val="000000"/>
+          <w:sz w:val="19"/>
+          <w:szCs w:val="19"/>
+          <w:lang w:val="en-US" w:eastAsia="nl-BE"/>
+        </w:rPr>
+        <w:t xml:space="preserve"> </w:t>
+      </w:r>
+      <w:proofErr w:type="gramStart"/>
+      <w:r>
+        <w:rPr>
+          <w:rFonts w:ascii="Consolas" w:hAnsi="Consolas" w:cs="Consolas"/>
+          <w:color w:val="000000"/>
+          <w:sz w:val="19"/>
+          <w:szCs w:val="19"/>
+          <w:lang w:val="en-US" w:eastAsia="nl-BE"/>
+        </w:rPr>
+        <w:t>System;</w:t>
+      </w:r>
+      <w:proofErr w:type="gramEnd"/>
+    </w:p>
+    <w:p>
+      <w:pPr>
+        <w:autoSpaceDE w:val="0"/>
+        <w:autoSpaceDN w:val="0"/>
+        <w:adjustRightInd w:val="0"/>
+        <w:spacing w:after="0"/>
+        <w:rPr>
+          <w:rFonts w:ascii="Consolas" w:hAnsi="Consolas" w:cs="Consolas"/>
+          <w:color w:val="000000"/>
+          <w:sz w:val="19"/>
+          <w:szCs w:val="19"/>
+          <w:lang w:val="en-US" w:eastAsia="nl-BE"/>
+        </w:rPr>
+      </w:pPr>
+      <w:r>
+        <w:rPr>
+          <w:rFonts w:ascii="Consolas" w:hAnsi="Consolas" w:cs="Consolas"/>
+          <w:color w:val="0000FF"/>
+          <w:sz w:val="19"/>
+          <w:szCs w:val="19"/>
+          <w:lang w:val="en-US" w:eastAsia="nl-BE"/>
+        </w:rPr>
+        <w:t>using</w:t>
+      </w:r>
+      <w:r>
+        <w:rPr>
+          <w:rFonts w:ascii="Consolas" w:hAnsi="Consolas" w:cs="Consolas"/>
+          <w:color w:val="000000"/>
+          <w:sz w:val="19"/>
+          <w:szCs w:val="19"/>
+          <w:lang w:val="en-US" w:eastAsia="nl-BE"/>
+        </w:rPr>
+        <w:t xml:space="preserve"> </w:t>
+      </w:r>
+      <w:proofErr w:type="gramStart"/>
+      <w:r>
+        <w:rPr>
+          <w:rFonts w:ascii="Consolas" w:hAnsi="Consolas" w:cs="Consolas"/>
+          <w:color w:val="000000"/>
+          <w:sz w:val="19"/>
+          <w:szCs w:val="19"/>
+          <w:lang w:val="en-US" w:eastAsia="nl-BE"/>
+        </w:rPr>
+        <w:t>System.IO;</w:t>
+      </w:r>
+      <w:proofErr w:type="gramEnd"/>
+    </w:p>
+    <w:p>
+      <w:pPr>
+        <w:autoSpaceDE w:val="0"/>
+        <w:autoSpaceDN w:val="0"/>
+        <w:adjustRightInd w:val="0"/>
+        <w:spacing w:after="0"/>
+        <w:rPr>
+          <w:rFonts w:ascii="Consolas" w:hAnsi="Consolas" w:cs="Consolas"/>
+          <w:color w:val="000000"/>
+          <w:sz w:val="19"/>
+          <w:szCs w:val="19"/>
+          <w:lang w:val="en-US" w:eastAsia="nl-BE"/>
+        </w:rPr>
+      </w:pPr>
+      <w:r>
+        <w:rPr>
+          <w:rFonts w:ascii="Consolas" w:hAnsi="Consolas" w:cs="Consolas"/>
+          <w:color w:val="0000FF"/>
+          <w:sz w:val="19"/>
+          <w:szCs w:val="19"/>
+          <w:lang w:val="en-US" w:eastAsia="nl-BE"/>
+        </w:rPr>
+        <w:t>using</w:t>
+      </w:r>
+      <w:r>
+        <w:rPr>
+          <w:rFonts w:ascii="Consolas" w:hAnsi="Consolas" w:cs="Consolas"/>
+          <w:color w:val="000000"/>
+          <w:sz w:val="19"/>
+          <w:szCs w:val="19"/>
+          <w:lang w:val="en-US" w:eastAsia="nl-BE"/>
+        </w:rPr>
+        <w:t xml:space="preserve"> </w:t>
+      </w:r>
+      <w:proofErr w:type="spellStart"/>
+      <w:r>
+        <w:rPr>
+          <w:rFonts w:ascii="Consolas" w:hAnsi="Consolas" w:cs="Consolas"/>
+          <w:color w:val="000000"/>
+          <w:sz w:val="19"/>
+          <w:szCs w:val="19"/>
+          <w:lang w:val="en-US" w:eastAsia="nl-BE"/>
+        </w:rPr>
+        <w:t>System.</w:t>
+      </w:r>
+      <w:proofErr w:type="gramStart"/>
+      <w:r>
+        <w:rPr>
+          <w:rFonts w:ascii="Consolas" w:hAnsi="Consolas" w:cs="Consolas"/>
+          <w:color w:val="000000"/>
+          <w:sz w:val="19"/>
+          <w:szCs w:val="19"/>
+          <w:lang w:val="en-US" w:eastAsia="nl-BE"/>
+        </w:rPr>
+        <w:t>Reflection</w:t>
+      </w:r>
+      <w:proofErr w:type="spellEnd"/>
+      <w:r>
+        <w:rPr>
+          <w:rFonts w:ascii="Consolas" w:hAnsi="Consolas" w:cs="Consolas"/>
+          <w:color w:val="000000"/>
+          <w:sz w:val="19"/>
+          <w:szCs w:val="19"/>
+          <w:lang w:val="en-US" w:eastAsia="nl-BE"/>
+        </w:rPr>
+        <w:t>;</w:t>
+      </w:r>
+      <w:proofErr w:type="gramEnd"/>
+    </w:p>
+    <w:p>
+      <w:pPr>
+        <w:autoSpaceDE w:val="0"/>
+        <w:autoSpaceDN w:val="0"/>
+        <w:adjustRightInd w:val="0"/>
+        <w:spacing w:after="0"/>
+        <w:rPr>
+          <w:rFonts w:ascii="Consolas" w:hAnsi="Consolas" w:cs="Consolas"/>
+          <w:color w:val="000000"/>
+          <w:sz w:val="19"/>
+          <w:szCs w:val="19"/>
+          <w:lang w:val="en-US" w:eastAsia="nl-BE"/>
+        </w:rPr>
+      </w:pPr>
+      <w:r>
+        <w:rPr>
+          <w:rFonts w:ascii="Consolas" w:hAnsi="Consolas" w:cs="Consolas"/>
+          <w:color w:val="0000FF"/>
+          <w:sz w:val="19"/>
+          <w:szCs w:val="19"/>
+          <w:lang w:val="en-US" w:eastAsia="nl-BE"/>
+        </w:rPr>
+        <w:t>using</w:t>
+      </w:r>
+      <w:r>
+        <w:rPr>
+          <w:rFonts w:ascii="Consolas" w:hAnsi="Consolas" w:cs="Consolas"/>
+          <w:color w:val="000000"/>
+          <w:sz w:val="19"/>
+          <w:szCs w:val="19"/>
+          <w:lang w:val="en-US" w:eastAsia="nl-BE"/>
+        </w:rPr>
+        <w:t xml:space="preserve"> </w:t>
+      </w:r>
+      <w:proofErr w:type="spellStart"/>
+      <w:proofErr w:type="gramStart"/>
+      <w:r>
+        <w:rPr>
+          <w:rFonts w:ascii="Consolas" w:hAnsi="Consolas" w:cs="Consolas"/>
+          <w:color w:val="000000"/>
+          <w:sz w:val="19"/>
+          <w:szCs w:val="19"/>
+          <w:lang w:val="en-US" w:eastAsia="nl-BE"/>
+        </w:rPr>
+        <w:t>Microsoft.VisualStudio.TestTools.UnitTesting</w:t>
+      </w:r>
+      <w:proofErr w:type="spellEnd"/>
+      <w:proofErr w:type="gramEnd"/>
+      <w:r>
+        <w:rPr>
+          <w:rFonts w:ascii="Consolas" w:hAnsi="Consolas" w:cs="Consolas"/>
+          <w:color w:val="000000"/>
+          <w:sz w:val="19"/>
+          <w:szCs w:val="19"/>
+          <w:lang w:val="en-US" w:eastAsia="nl-BE"/>
+        </w:rPr>
+        <w:t>;</w:t>
+      </w:r>
+    </w:p>
+    <w:p>
+      <w:pPr>
+        <w:autoSpaceDE w:val="0"/>
+        <w:autoSpaceDN w:val="0"/>
+        <w:adjustRightInd w:val="0"/>
+        <w:spacing w:after="0"/>
+        <w:rPr>
+          <w:rFonts w:ascii="Consolas" w:hAnsi="Consolas" w:cs="Consolas"/>
+          <w:color w:val="000000"/>
+          <w:sz w:val="19"/>
+          <w:szCs w:val="19"/>
+          <w:lang w:val="en-US" w:eastAsia="nl-BE"/>
+        </w:rPr>
+      </w:pPr>
+      <w:r>
+        <w:rPr>
+          <w:rFonts w:ascii="Consolas" w:hAnsi="Consolas" w:cs="Consolas"/>
+          <w:color w:val="0000FF"/>
+          <w:sz w:val="19"/>
+          <w:szCs w:val="19"/>
+          <w:lang w:val="en-US" w:eastAsia="nl-BE"/>
+        </w:rPr>
+        <w:t>using</w:t>
+      </w:r>
+      <w:r>
+        <w:rPr>
+          <w:rFonts w:ascii="Consolas" w:hAnsi="Consolas" w:cs="Consolas"/>
+          <w:color w:val="000000"/>
+          <w:sz w:val="19"/>
+          <w:szCs w:val="19"/>
+          <w:lang w:val="en-US" w:eastAsia="nl-BE"/>
+        </w:rPr>
+        <w:t xml:space="preserve"> </w:t>
+      </w:r>
+      <w:proofErr w:type="gramStart"/>
+      <w:r>
+        <w:rPr>
+          <w:rFonts w:ascii="Consolas" w:hAnsi="Consolas" w:cs="Consolas"/>
+          <w:color w:val="000000"/>
+          <w:sz w:val="19"/>
+          <w:szCs w:val="19"/>
+          <w:lang w:val="en-US" w:eastAsia="nl-BE"/>
+        </w:rPr>
+        <w:t>System;</w:t>
+      </w:r>
+      <w:proofErr w:type="gramEnd"/>
+    </w:p>
+    <w:p>
+      <w:pPr>
+        <w:autoSpaceDE w:val="0"/>
+        <w:autoSpaceDN w:val="0"/>
+        <w:adjustRightInd w:val="0"/>
+        <w:spacing w:after="0"/>
+        <w:rPr>
+          <w:rFonts w:ascii="Consolas" w:hAnsi="Consolas" w:cs="Consolas"/>
+          <w:color w:val="000000"/>
+          <w:sz w:val="19"/>
+          <w:szCs w:val="19"/>
+          <w:lang w:val="en-US" w:eastAsia="nl-BE"/>
+        </w:rPr>
+      </w:pPr>
+    </w:p>
+    <w:p>
+      <w:pPr>
+        <w:autoSpaceDE w:val="0"/>
+        <w:autoSpaceDN w:val="0"/>
+        <w:adjustRightInd w:val="0"/>
+        <w:spacing w:after="0"/>
+        <w:rPr>
+          <w:rFonts w:ascii="Consolas" w:hAnsi="Consolas" w:cs="Consolas"/>
+          <w:color w:val="000000"/>
+          <w:sz w:val="19"/>
+          <w:szCs w:val="19"/>
+          <w:lang w:val="en-US" w:eastAsia="nl-BE"/>
+        </w:rPr>
+      </w:pPr>
+    </w:p>
+    <w:p>
+      <w:pPr>
+        <w:autoSpaceDE w:val="0"/>
+        <w:autoSpaceDN w:val="0"/>
+        <w:adjustRightInd w:val="0"/>
+        <w:spacing w:after="0"/>
+        <w:rPr>
+          <w:rFonts w:ascii="Consolas" w:hAnsi="Consolas" w:cs="Consolas"/>
+          <w:color w:val="000000"/>
+          <w:sz w:val="19"/>
+          <w:szCs w:val="19"/>
+          <w:lang w:val="en-US" w:eastAsia="nl-BE"/>
+        </w:rPr>
+      </w:pPr>
+      <w:r>
+        <w:rPr>
+          <w:rFonts w:ascii="Consolas" w:hAnsi="Consolas" w:cs="Consolas"/>
+          <w:color w:val="0000FF"/>
+          <w:sz w:val="19"/>
+          <w:szCs w:val="19"/>
+          <w:lang w:val="en-US" w:eastAsia="nl-BE"/>
+        </w:rPr>
+        <w:t>namespace</w:t>
+      </w:r>
+      <w:r>
+        <w:rPr>
+          <w:rFonts w:ascii="Consolas" w:hAnsi="Consolas" w:cs="Consolas"/>
+          <w:color w:val="000000"/>
+          <w:sz w:val="19"/>
+          <w:szCs w:val="19"/>
+          <w:lang w:val="en-US" w:eastAsia="nl-BE"/>
+        </w:rPr>
+        <w:t xml:space="preserve"> </w:t>
+      </w:r>
+      <w:proofErr w:type="spellStart"/>
+      <w:r>
+        <w:rPr>
+          <w:rFonts w:ascii="Consolas" w:hAnsi="Consolas" w:cs="Consolas"/>
+          <w:color w:val="000000"/>
+          <w:sz w:val="19"/>
+          <w:szCs w:val="19"/>
+          <w:lang w:val="en-US" w:eastAsia="nl-BE"/>
+        </w:rPr>
+        <w:t>webscraper</w:t>
+      </w:r>
+      <w:proofErr w:type="spellEnd"/>
+    </w:p>
+    <w:p>
+      <w:pPr>
+        <w:autoSpaceDE w:val="0"/>
+        <w:autoSpaceDN w:val="0"/>
+        <w:adjustRightInd w:val="0"/>
+        <w:spacing w:after="0"/>
+        <w:rPr>
+          <w:rFonts w:ascii="Consolas" w:hAnsi="Consolas" w:cs="Consolas"/>
+          <w:color w:val="000000"/>
+          <w:sz w:val="19"/>
+          <w:szCs w:val="19"/>
+          <w:lang w:val="en-US" w:eastAsia="nl-BE"/>
+        </w:rPr>
+      </w:pPr>
+      <w:r>
+        <w:rPr>
+          <w:rFonts w:ascii="Consolas" w:hAnsi="Consolas" w:cs="Consolas"/>
+          <w:color w:val="000000"/>
+          <w:sz w:val="19"/>
+          <w:szCs w:val="19"/>
+          <w:lang w:val="en-US" w:eastAsia="nl-BE"/>
+        </w:rPr>
+        <w:t>{</w:t>
+      </w:r>
+    </w:p>
+    <w:p>
+      <w:pPr>
+        <w:autoSpaceDE w:val="0"/>
+        <w:autoSpaceDN w:val="0"/>
+        <w:adjustRightInd w:val="0"/>
+        <w:spacing w:after="0"/>
+        <w:rPr>
+          <w:rFonts w:ascii="Consolas" w:hAnsi="Consolas" w:cs="Consolas"/>
+          <w:color w:val="000000"/>
+          <w:sz w:val="19"/>
+          <w:szCs w:val="19"/>
+          <w:lang w:val="en-US" w:eastAsia="nl-BE"/>
+        </w:rPr>
+      </w:pPr>
+      <w:r>
+        <w:rPr>
+          <w:rFonts w:ascii="Consolas" w:hAnsi="Consolas" w:cs="Consolas"/>
+          <w:color w:val="000000"/>
+          <w:sz w:val="19"/>
+          <w:szCs w:val="19"/>
+          <w:lang w:val="en-US" w:eastAsia="nl-BE"/>
+        </w:rPr>
+        <w:t xml:space="preserve">    </w:t>
+      </w:r>
+      <w:r>
+        <w:rPr>
+          <w:rFonts w:ascii="Consolas" w:hAnsi="Consolas" w:cs="Consolas"/>
+          <w:color w:val="0000FF"/>
+          <w:sz w:val="19"/>
+          <w:szCs w:val="19"/>
+          <w:lang w:val="en-US" w:eastAsia="nl-BE"/>
+        </w:rPr>
+        <w:t>public</w:t>
+      </w:r>
+      <w:r>
+        <w:rPr>
+          <w:rFonts w:ascii="Consolas" w:hAnsi="Consolas" w:cs="Consolas"/>
+          <w:color w:val="000000"/>
+          <w:sz w:val="19"/>
+          <w:szCs w:val="19"/>
+          <w:lang w:val="en-US" w:eastAsia="nl-BE"/>
+        </w:rPr>
+        <w:t xml:space="preserve"> </w:t>
+      </w:r>
+      <w:r>
+        <w:rPr>
+          <w:rFonts w:ascii="Consolas" w:hAnsi="Consolas" w:cs="Consolas"/>
+          <w:color w:val="0000FF"/>
+          <w:sz w:val="19"/>
+          <w:szCs w:val="19"/>
+          <w:lang w:val="en-US" w:eastAsia="nl-BE"/>
+        </w:rPr>
+        <w:t>class</w:t>
+      </w:r>
+      <w:r>
+        <w:rPr>
+          <w:rFonts w:ascii="Consolas" w:hAnsi="Consolas" w:cs="Consolas"/>
+          <w:color w:val="000000"/>
+          <w:sz w:val="19"/>
+          <w:szCs w:val="19"/>
+          <w:lang w:val="en-US" w:eastAsia="nl-BE"/>
+        </w:rPr>
+        <w:t xml:space="preserve"> </w:t>
+      </w:r>
+      <w:proofErr w:type="spellStart"/>
+      <w:r>
+        <w:rPr>
+          <w:rFonts w:ascii="Consolas" w:hAnsi="Consolas" w:cs="Consolas"/>
+          <w:color w:val="2B91AF"/>
+          <w:sz w:val="19"/>
+          <w:szCs w:val="19"/>
+          <w:lang w:val="en-US" w:eastAsia="nl-BE"/>
+        </w:rPr>
+        <w:t>webscraper</w:t>
+      </w:r>
+      <w:proofErr w:type="spellEnd"/>
+    </w:p>
+    <w:p>
+      <w:pPr>
+        <w:autoSpaceDE w:val="0"/>
+        <w:autoSpaceDN w:val="0"/>
+        <w:adjustRightInd w:val="0"/>
+        <w:spacing w:after="0"/>
+        <w:rPr>
+          <w:rFonts w:ascii="Consolas" w:hAnsi="Consolas" w:cs="Consolas"/>
+          <w:color w:val="000000"/>
+          <w:sz w:val="19"/>
+          <w:szCs w:val="19"/>
+          <w:lang w:val="en-US" w:eastAsia="nl-BE"/>
+        </w:rPr>
+      </w:pPr>
+      <w:r>
+        <w:rPr>
+          <w:rFonts w:ascii="Consolas" w:hAnsi="Consolas" w:cs="Consolas"/>
+          <w:color w:val="000000"/>
+          <w:sz w:val="19"/>
+          <w:szCs w:val="19"/>
+          <w:lang w:val="en-US" w:eastAsia="nl-BE"/>
+        </w:rPr>
+        <w:t xml:space="preserve">    {</w:t>
+      </w:r>
+    </w:p>
+    <w:p>
+      <w:pPr>
+        <w:autoSpaceDE w:val="0"/>
+        <w:autoSpaceDN w:val="0"/>
+        <w:adjustRightInd w:val="0"/>
+        <w:spacing w:after="0"/>
+        <w:rPr>
+          <w:rFonts w:ascii="Consolas" w:hAnsi="Consolas" w:cs="Consolas"/>
+          <w:color w:val="000000"/>
+          <w:sz w:val="19"/>
+          <w:szCs w:val="19"/>
+          <w:lang w:val="en-US" w:eastAsia="nl-BE"/>
+        </w:rPr>
+      </w:pPr>
+      <w:r>
+        <w:rPr>
+          <w:rFonts w:ascii="Consolas" w:hAnsi="Consolas" w:cs="Consolas"/>
+          <w:color w:val="000000"/>
+          <w:sz w:val="19"/>
+          <w:szCs w:val="19"/>
+          <w:lang w:val="en-US" w:eastAsia="nl-BE"/>
+        </w:rPr>
+        <w:t xml:space="preserve">        </w:t>
+      </w:r>
+      <w:r>
+        <w:rPr>
+          <w:rFonts w:ascii="Consolas" w:hAnsi="Consolas" w:cs="Consolas"/>
+          <w:color w:val="0000FF"/>
+          <w:sz w:val="19"/>
+          <w:szCs w:val="19"/>
+          <w:lang w:val="en-US" w:eastAsia="nl-BE"/>
+        </w:rPr>
+        <w:t>public</w:t>
+      </w:r>
+      <w:r>
+        <w:rPr>
+          <w:rFonts w:ascii="Consolas" w:hAnsi="Consolas" w:cs="Consolas"/>
+          <w:color w:val="000000"/>
+          <w:sz w:val="19"/>
+          <w:szCs w:val="19"/>
+          <w:lang w:val="en-US" w:eastAsia="nl-BE"/>
+        </w:rPr>
+        <w:t xml:space="preserve"> </w:t>
+      </w:r>
+      <w:r>
+        <w:rPr>
+          <w:rFonts w:ascii="Consolas" w:hAnsi="Consolas" w:cs="Consolas"/>
+          <w:color w:val="0000FF"/>
+          <w:sz w:val="19"/>
+          <w:szCs w:val="19"/>
+          <w:lang w:val="en-US" w:eastAsia="nl-BE"/>
+        </w:rPr>
+        <w:t>static</w:t>
+      </w:r>
+      <w:r>
+        <w:rPr>
+          <w:rFonts w:ascii="Consolas" w:hAnsi="Consolas" w:cs="Consolas"/>
+          <w:color w:val="000000"/>
+          <w:sz w:val="19"/>
+          <w:szCs w:val="19"/>
+          <w:lang w:val="en-US" w:eastAsia="nl-BE"/>
+        </w:rPr>
+        <w:t xml:space="preserve"> </w:t>
+      </w:r>
+      <w:r>
+        <w:rPr>
+          <w:rFonts w:ascii="Consolas" w:hAnsi="Consolas" w:cs="Consolas"/>
+          <w:color w:val="0000FF"/>
+          <w:sz w:val="19"/>
+          <w:szCs w:val="19"/>
+          <w:lang w:val="en-US" w:eastAsia="nl-BE"/>
+        </w:rPr>
+        <w:t>void</w:t>
+      </w:r>
+      <w:r>
+        <w:rPr>
+          <w:rFonts w:ascii="Consolas" w:hAnsi="Consolas" w:cs="Consolas"/>
+          <w:color w:val="000000"/>
+          <w:sz w:val="19"/>
+          <w:szCs w:val="19"/>
+          <w:lang w:val="en-US" w:eastAsia="nl-BE"/>
+        </w:rPr>
+        <w:t xml:space="preserve"> Main(</w:t>
+      </w:r>
+      <w:proofErr w:type="gramStart"/>
+      <w:r>
+        <w:rPr>
+          <w:rFonts w:ascii="Consolas" w:hAnsi="Consolas" w:cs="Consolas"/>
+          <w:color w:val="0000FF"/>
+          <w:sz w:val="19"/>
+          <w:szCs w:val="19"/>
+          <w:lang w:val="en-US" w:eastAsia="nl-BE"/>
+        </w:rPr>
+        <w:t>string</w:t>
+      </w:r>
+      <w:r>
+        <w:rPr>
+          <w:rFonts w:ascii="Consolas" w:hAnsi="Consolas" w:cs="Consolas"/>
+          <w:color w:val="000000"/>
+          <w:sz w:val="19"/>
+          <w:szCs w:val="19"/>
+          <w:lang w:val="en-US" w:eastAsia="nl-BE"/>
+        </w:rPr>
+        <w:t>[</w:t>
+      </w:r>
+      <w:proofErr w:type="gramEnd"/>
+      <w:r>
+        <w:rPr>
+          <w:rFonts w:ascii="Consolas" w:hAnsi="Consolas" w:cs="Consolas"/>
+          <w:color w:val="000000"/>
+          <w:sz w:val="19"/>
+          <w:szCs w:val="19"/>
+          <w:lang w:val="en-US" w:eastAsia="nl-BE"/>
+        </w:rPr>
+        <w:t xml:space="preserve">] </w:t>
+      </w:r>
+      <w:proofErr w:type="spellStart"/>
+      <w:r>
+        <w:rPr>
+          <w:rFonts w:ascii="Consolas" w:hAnsi="Consolas" w:cs="Consolas"/>
+          <w:color w:val="000000"/>
+          <w:sz w:val="19"/>
+          <w:szCs w:val="19"/>
+          <w:lang w:val="en-US" w:eastAsia="nl-BE"/>
+        </w:rPr>
+        <w:t>args</w:t>
+      </w:r>
+      <w:proofErr w:type="spellEnd"/>
+      <w:r>
+        <w:rPr>
+          <w:rFonts w:ascii="Consolas" w:hAnsi="Consolas" w:cs="Consolas"/>
+          <w:color w:val="000000"/>
+          <w:sz w:val="19"/>
+          <w:szCs w:val="19"/>
+          <w:lang w:val="en-US" w:eastAsia="nl-BE"/>
+        </w:rPr>
+        <w:t>)</w:t>
+      </w:r>
+    </w:p>
+    <w:p>
+      <w:pPr>
+        <w:autoSpaceDE w:val="0"/>
+        <w:autoSpaceDN w:val="0"/>
+        <w:adjustRightInd w:val="0"/>
+        <w:spacing w:after="0"/>
+        <w:rPr>
+          <w:rFonts w:ascii="Consolas" w:hAnsi="Consolas" w:cs="Consolas"/>
+          <w:color w:val="000000"/>
+          <w:sz w:val="19"/>
+          <w:szCs w:val="19"/>
+          <w:lang w:val="en-US" w:eastAsia="nl-BE"/>
+        </w:rPr>
+      </w:pPr>
+      <w:r>
+        <w:rPr>
+          <w:rFonts w:ascii="Consolas" w:hAnsi="Consolas" w:cs="Consolas"/>
+          <w:color w:val="000000"/>
+          <w:sz w:val="19"/>
+          <w:szCs w:val="19"/>
+          <w:lang w:val="en-US" w:eastAsia="nl-BE"/>
+        </w:rPr>
+        <w:t xml:space="preserve">        {</w:t>
+      </w:r>
+    </w:p>
+    <w:p>
+      <w:pPr>
+        <w:autoSpaceDE w:val="0"/>
+        <w:autoSpaceDN w:val="0"/>
+        <w:adjustRightInd w:val="0"/>
+        <w:spacing w:after="0"/>
+        <w:rPr>
+          <w:rFonts w:ascii="Consolas" w:hAnsi="Consolas" w:cs="Consolas"/>
+          <w:color w:val="000000"/>
+          <w:sz w:val="19"/>
+          <w:szCs w:val="19"/>
+          <w:lang w:val="en-US" w:eastAsia="nl-BE"/>
+        </w:rPr>
+      </w:pPr>
+      <w:r>
+        <w:rPr>
+          <w:rFonts w:ascii="Consolas" w:hAnsi="Consolas" w:cs="Consolas"/>
+          <w:color w:val="000000"/>
+          <w:sz w:val="19"/>
+          <w:szCs w:val="19"/>
+          <w:lang w:val="en-US" w:eastAsia="nl-BE"/>
+        </w:rPr>
+        <w:t xml:space="preserve">                </w:t>
+      </w:r>
+      <w:r>
+        <w:rPr>
+          <w:rFonts w:ascii="Consolas" w:hAnsi="Consolas" w:cs="Consolas"/>
+          <w:color w:val="008000"/>
+          <w:sz w:val="19"/>
+          <w:szCs w:val="19"/>
+          <w:lang w:val="en-US" w:eastAsia="nl-BE"/>
+        </w:rPr>
+        <w:t>// Use the chromedriver.exe in the Drivers folder.</w:t>
+      </w:r>
+    </w:p>
+    <w:p>
+      <w:pPr>
+        <w:autoSpaceDE w:val="0"/>
+        <w:autoSpaceDN w:val="0"/>
+        <w:adjustRightInd w:val="0"/>
+        <w:spacing w:after="0"/>
+        <w:rPr>
+          <w:rFonts w:ascii="Consolas" w:hAnsi="Consolas" w:cs="Consolas"/>
+          <w:color w:val="000000"/>
+          <w:sz w:val="19"/>
+          <w:szCs w:val="19"/>
+          <w:lang w:val="en-US" w:eastAsia="nl-BE"/>
+        </w:rPr>
+      </w:pPr>
+      <w:r>
+        <w:rPr>
+          <w:rFonts w:ascii="Consolas" w:hAnsi="Consolas" w:cs="Consolas"/>
+          <w:color w:val="000000"/>
+          <w:sz w:val="19"/>
+          <w:szCs w:val="19"/>
+          <w:lang w:val="en-US" w:eastAsia="nl-BE"/>
+        </w:rPr>
+        <w:t xml:space="preserve">            </w:t>
+      </w:r>
+      <w:proofErr w:type="spellStart"/>
+      <w:r>
+        <w:rPr>
+          <w:rFonts w:ascii="Consolas" w:hAnsi="Consolas" w:cs="Consolas"/>
+          <w:color w:val="000000"/>
+          <w:sz w:val="19"/>
+          <w:szCs w:val="19"/>
+          <w:lang w:val="en-US" w:eastAsia="nl-BE"/>
+        </w:rPr>
+        <w:t>ChromeDriver</w:t>
+      </w:r>
+      <w:proofErr w:type="spellEnd"/>
+      <w:r>
+        <w:rPr>
+          <w:rFonts w:ascii="Consolas" w:hAnsi="Consolas" w:cs="Consolas"/>
+          <w:color w:val="000000"/>
+          <w:sz w:val="19"/>
+          <w:szCs w:val="19"/>
+          <w:lang w:val="en-US" w:eastAsia="nl-BE"/>
+        </w:rPr>
+        <w:t xml:space="preserve"> driver = </w:t>
+      </w:r>
+      <w:r>
+        <w:rPr>
+          <w:rFonts w:ascii="Consolas" w:hAnsi="Consolas" w:cs="Consolas"/>
+          <w:color w:val="0000FF"/>
+          <w:sz w:val="19"/>
+          <w:szCs w:val="19"/>
+          <w:lang w:val="en-US" w:eastAsia="nl-BE"/>
+        </w:rPr>
+        <w:t>new</w:t>
+      </w:r>
+      <w:r>
+        <w:rPr>
+          <w:rFonts w:ascii="Consolas" w:hAnsi="Consolas" w:cs="Consolas"/>
+          <w:color w:val="000000"/>
+          <w:sz w:val="19"/>
+          <w:szCs w:val="19"/>
+          <w:lang w:val="en-US" w:eastAsia="nl-BE"/>
+        </w:rPr>
+        <w:t xml:space="preserve"> </w:t>
+      </w:r>
+      <w:proofErr w:type="spellStart"/>
+      <w:proofErr w:type="gramStart"/>
+      <w:r>
+        <w:rPr>
+          <w:rFonts w:ascii="Consolas" w:hAnsi="Consolas" w:cs="Consolas"/>
+          <w:color w:val="000000"/>
+          <w:sz w:val="19"/>
+          <w:szCs w:val="19"/>
+          <w:lang w:val="en-US" w:eastAsia="nl-BE"/>
+        </w:rPr>
+        <w:t>ChromeDriver</w:t>
+      </w:r>
+      <w:proofErr w:type="spellEnd"/>
+      <w:r>
+        <w:rPr>
+          <w:rFonts w:ascii="Consolas" w:hAnsi="Consolas" w:cs="Consolas"/>
+          <w:color w:val="000000"/>
+          <w:sz w:val="19"/>
+          <w:szCs w:val="19"/>
+          <w:lang w:val="en-US" w:eastAsia="nl-BE"/>
+        </w:rPr>
+        <w:t>(</w:t>
+      </w:r>
+      <w:proofErr w:type="gramEnd"/>
+      <w:r>
+        <w:rPr>
+          <w:rFonts w:ascii="Consolas" w:hAnsi="Consolas" w:cs="Consolas"/>
+          <w:color w:val="800000"/>
+          <w:sz w:val="19"/>
+          <w:szCs w:val="19"/>
+          <w:lang w:val="en-US" w:eastAsia="nl-BE"/>
+        </w:rPr>
+        <w:t>@"../../"</w:t>
+      </w:r>
+      <w:r>
+        <w:rPr>
+          <w:rFonts w:ascii="Consolas" w:hAnsi="Consolas" w:cs="Consolas"/>
+          <w:color w:val="000000"/>
+          <w:sz w:val="19"/>
+          <w:szCs w:val="19"/>
+          <w:lang w:val="en-US" w:eastAsia="nl-BE"/>
+        </w:rPr>
+        <w:t xml:space="preserve"> + </w:t>
+      </w:r>
+      <w:r>
+        <w:rPr>
+          <w:rFonts w:ascii="Consolas" w:hAnsi="Consolas" w:cs="Consolas"/>
+          <w:color w:val="A31515"/>
+          <w:sz w:val="19"/>
+          <w:szCs w:val="19"/>
+          <w:lang w:val="en-US" w:eastAsia="nl-BE"/>
+        </w:rPr>
+        <w:t>"/Drivers/"</w:t>
+      </w:r>
+      <w:r>
+        <w:rPr>
+          <w:rFonts w:ascii="Consolas" w:hAnsi="Consolas" w:cs="Consolas"/>
+          <w:color w:val="000000"/>
+          <w:sz w:val="19"/>
+          <w:szCs w:val="19"/>
+          <w:lang w:val="en-US" w:eastAsia="nl-BE"/>
+        </w:rPr>
+        <w:t>);</w:t>
+      </w:r>
+    </w:p>
+    <w:p>
+      <w:pPr>
+        <w:autoSpaceDE w:val="0"/>
+        <w:autoSpaceDN w:val="0"/>
+        <w:adjustRightInd w:val="0"/>
+        <w:spacing w:after="0"/>
+        <w:rPr>
+          <w:rFonts w:ascii="Consolas" w:hAnsi="Consolas" w:cs="Consolas"/>
+          <w:color w:val="000000"/>
+          <w:sz w:val="19"/>
+          <w:szCs w:val="19"/>
+          <w:lang w:val="en-US" w:eastAsia="nl-BE"/>
+        </w:rPr>
+      </w:pPr>
+      <w:r>
+        <w:rPr>
+          <w:rFonts w:ascii="Consolas" w:hAnsi="Consolas" w:cs="Consolas"/>
+          <w:color w:val="000000"/>
+          <w:sz w:val="19"/>
+          <w:szCs w:val="19"/>
+          <w:lang w:val="en-US" w:eastAsia="nl-BE"/>
+        </w:rPr>
+        <w:t xml:space="preserve">            </w:t>
+      </w:r>
+      <w:proofErr w:type="spellStart"/>
+      <w:proofErr w:type="gramStart"/>
+      <w:r>
+        <w:rPr>
+          <w:rFonts w:ascii="Consolas" w:hAnsi="Consolas" w:cs="Consolas"/>
+          <w:color w:val="000000"/>
+          <w:sz w:val="19"/>
+          <w:szCs w:val="19"/>
+          <w:lang w:val="en-US" w:eastAsia="nl-BE"/>
+        </w:rPr>
+        <w:t>driver.Manage</w:t>
+      </w:r>
+      <w:proofErr w:type="spellEnd"/>
+      <w:proofErr w:type="gramEnd"/>
+      <w:r>
+        <w:rPr>
+          <w:rFonts w:ascii="Consolas" w:hAnsi="Consolas" w:cs="Consolas"/>
+          <w:color w:val="000000"/>
+          <w:sz w:val="19"/>
+          <w:szCs w:val="19"/>
+          <w:lang w:val="en-US" w:eastAsia="nl-BE"/>
+        </w:rPr>
+        <w:t>().</w:t>
+      </w:r>
+      <w:proofErr w:type="spellStart"/>
+      <w:r>
+        <w:rPr>
+          <w:rFonts w:ascii="Consolas" w:hAnsi="Consolas" w:cs="Consolas"/>
+          <w:color w:val="000000"/>
+          <w:sz w:val="19"/>
+          <w:szCs w:val="19"/>
+          <w:lang w:val="en-US" w:eastAsia="nl-BE"/>
+        </w:rPr>
+        <w:t>Window.Maximize</w:t>
+      </w:r>
+      <w:proofErr w:type="spellEnd"/>
+      <w:r>
+        <w:rPr>
+          <w:rFonts w:ascii="Consolas" w:hAnsi="Consolas" w:cs="Consolas"/>
+          <w:color w:val="000000"/>
+          <w:sz w:val="19"/>
+          <w:szCs w:val="19"/>
+          <w:lang w:val="en-US" w:eastAsia="nl-BE"/>
+        </w:rPr>
+        <w:t>();</w:t>
+      </w:r>
+    </w:p>
+    <w:p>
+      <w:pPr>
+        <w:autoSpaceDE w:val="0"/>
+        <w:autoSpaceDN w:val="0"/>
+        <w:adjustRightInd w:val="0"/>
+        <w:spacing w:after="0"/>
+        <w:rPr>
+          <w:rFonts w:ascii="Consolas" w:hAnsi="Consolas" w:cs="Consolas"/>
+          <w:color w:val="000000"/>
+          <w:sz w:val="19"/>
+          <w:szCs w:val="19"/>
+          <w:lang w:val="en-US" w:eastAsia="nl-BE"/>
+        </w:rPr>
+      </w:pPr>
+      <w:r>
+        <w:rPr>
+          <w:rFonts w:ascii="Consolas" w:hAnsi="Consolas" w:cs="Consolas"/>
+          <w:color w:val="000000"/>
+          <w:sz w:val="19"/>
+          <w:szCs w:val="19"/>
+          <w:lang w:val="en-US" w:eastAsia="nl-BE"/>
+        </w:rPr>
+        <w:t xml:space="preserve">                </w:t>
+      </w:r>
+      <w:r>
+        <w:rPr>
+          <w:rFonts w:ascii="Consolas" w:hAnsi="Consolas" w:cs="Consolas"/>
+          <w:color w:val="008000"/>
+          <w:sz w:val="19"/>
+          <w:szCs w:val="19"/>
+          <w:lang w:val="en-US" w:eastAsia="nl-BE"/>
+        </w:rPr>
+        <w:t>// Go to the website (YouTube in this case)</w:t>
+      </w:r>
+    </w:p>
+    <w:p>
+      <w:pPr>
+        <w:autoSpaceDE w:val="0"/>
+        <w:autoSpaceDN w:val="0"/>
+        <w:adjustRightInd w:val="0"/>
+        <w:spacing w:after="0"/>
+        <w:rPr>
+          <w:rFonts w:ascii="Consolas" w:hAnsi="Consolas" w:cs="Consolas"/>
+          <w:color w:val="000000"/>
+          <w:sz w:val="19"/>
+          <w:szCs w:val="19"/>
+          <w:lang w:val="en-US" w:eastAsia="nl-BE"/>
+        </w:rPr>
+      </w:pPr>
+      <w:r>
+        <w:rPr>
+          <w:rFonts w:ascii="Consolas" w:hAnsi="Consolas" w:cs="Consolas"/>
+          <w:color w:val="000000"/>
+          <w:sz w:val="19"/>
+          <w:szCs w:val="19"/>
+          <w:lang w:val="en-US" w:eastAsia="nl-BE"/>
+        </w:rPr>
+        <w:t xml:space="preserve">            </w:t>
+      </w:r>
+      <w:proofErr w:type="spellStart"/>
+      <w:proofErr w:type="gramStart"/>
+      <w:r>
+        <w:rPr>
+          <w:rFonts w:ascii="Consolas" w:hAnsi="Consolas" w:cs="Consolas"/>
+          <w:color w:val="000000"/>
+          <w:sz w:val="19"/>
+          <w:szCs w:val="19"/>
+          <w:lang w:val="en-US" w:eastAsia="nl-BE"/>
+        </w:rPr>
+        <w:t>driver.Navigate</w:t>
+      </w:r>
+      <w:proofErr w:type="spellEnd"/>
+      <w:proofErr w:type="gramEnd"/>
+      <w:r>
+        <w:rPr>
+          <w:rFonts w:ascii="Consolas" w:hAnsi="Consolas" w:cs="Consolas"/>
+          <w:color w:val="000000"/>
+          <w:sz w:val="19"/>
+          <w:szCs w:val="19"/>
+          <w:lang w:val="en-US" w:eastAsia="nl-BE"/>
+        </w:rPr>
+        <w:t>().</w:t>
+      </w:r>
+      <w:proofErr w:type="spellStart"/>
+      <w:r>
+        <w:rPr>
+          <w:rFonts w:ascii="Consolas" w:hAnsi="Consolas" w:cs="Consolas"/>
+          <w:color w:val="000000"/>
+          <w:sz w:val="19"/>
+          <w:szCs w:val="19"/>
+          <w:lang w:val="en-US" w:eastAsia="nl-BE"/>
+        </w:rPr>
+        <w:t>GoToUrl</w:t>
+      </w:r>
+      <w:proofErr w:type="spellEnd"/>
+      <w:r>
+        <w:rPr>
+          <w:rFonts w:ascii="Consolas" w:hAnsi="Consolas" w:cs="Consolas"/>
+          <w:color w:val="000000"/>
+          <w:sz w:val="19"/>
+          <w:szCs w:val="19"/>
+          <w:lang w:val="en-US" w:eastAsia="nl-BE"/>
+        </w:rPr>
+        <w:t>(</w:t>
+      </w:r>
+      <w:r>
+        <w:rPr>
+          <w:rFonts w:ascii="Consolas" w:hAnsi="Consolas" w:cs="Consolas"/>
+          <w:color w:val="A31515"/>
+          <w:sz w:val="19"/>
+          <w:szCs w:val="19"/>
+          <w:lang w:val="en-US" w:eastAsia="nl-BE"/>
+        </w:rPr>
+        <w:t>"https://www.youtube.com/"</w:t>
+      </w:r>
+      <w:r>
+        <w:rPr>
+          <w:rFonts w:ascii="Consolas" w:hAnsi="Consolas" w:cs="Consolas"/>
+          <w:color w:val="000000"/>
+          <w:sz w:val="19"/>
+          <w:szCs w:val="19"/>
+          <w:lang w:val="en-US" w:eastAsia="nl-BE"/>
+        </w:rPr>
+        <w:t>);</w:t>
+      </w:r>
+    </w:p>
+    <w:p>
+      <w:pPr>
+        <w:autoSpaceDE w:val="0"/>
+        <w:autoSpaceDN w:val="0"/>
+        <w:adjustRightInd w:val="0"/>
+        <w:spacing w:after="0"/>
+        <w:rPr>
+          <w:rFonts w:ascii="Consolas" w:hAnsi="Consolas" w:cs="Consolas"/>
+          <w:color w:val="000000"/>
+          <w:sz w:val="19"/>
+          <w:szCs w:val="19"/>
+          <w:lang w:val="en-US" w:eastAsia="nl-BE"/>
+        </w:rPr>
+      </w:pPr>
+      <w:r>
+        <w:rPr>
+          <w:rFonts w:ascii="Consolas" w:hAnsi="Consolas" w:cs="Consolas"/>
+          <w:color w:val="000000"/>
+          <w:sz w:val="19"/>
+          <w:szCs w:val="19"/>
+          <w:lang w:val="en-US" w:eastAsia="nl-BE"/>
+        </w:rPr>
+        <w:t xml:space="preserve">                </w:t>
+      </w:r>
+      <w:r>
+        <w:rPr>
+          <w:rFonts w:ascii="Consolas" w:hAnsi="Consolas" w:cs="Consolas"/>
+          <w:color w:val="008000"/>
+          <w:sz w:val="19"/>
+          <w:szCs w:val="19"/>
+          <w:lang w:val="en-US" w:eastAsia="nl-BE"/>
+        </w:rPr>
+        <w:t xml:space="preserve">// </w:t>
+      </w:r>
+      <w:r>
+        <w:rPr>
+          <w:rFonts w:ascii="Consolas" w:hAnsi="Consolas" w:cs="Consolas"/>
+          <w:color w:val="008000"/>
+          <w:sz w:val="19"/>
+          <w:szCs w:val="19"/>
+          <w:lang w:val="en-BE" w:eastAsia="nl-BE"/>
+        </w:rPr>
+        <w:t xml:space="preserve">Find and </w:t>
+      </w:r>
+      <w:proofErr w:type="gramStart"/>
+      <w:r>
+        <w:rPr>
+          <w:rFonts w:ascii="Consolas" w:hAnsi="Consolas" w:cs="Consolas"/>
+          <w:color w:val="008000"/>
+          <w:sz w:val="19"/>
+          <w:szCs w:val="19"/>
+          <w:lang w:val="en-US" w:eastAsia="nl-BE"/>
+        </w:rPr>
+        <w:t>Click</w:t>
+      </w:r>
+      <w:proofErr w:type="gramEnd"/>
+      <w:r>
+        <w:rPr>
+          <w:rFonts w:ascii="Consolas" w:hAnsi="Consolas" w:cs="Consolas"/>
+          <w:color w:val="008000"/>
+          <w:sz w:val="19"/>
+          <w:szCs w:val="19"/>
+          <w:lang w:val="en-US" w:eastAsia="nl-BE"/>
+        </w:rPr>
+        <w:t xml:space="preserve"> "accept Terms" button.</w:t>
+      </w:r>
+    </w:p>
+    <w:p>
+      <w:pPr>
+        <w:autoSpaceDE w:val="0"/>
+        <w:autoSpaceDN w:val="0"/>
+        <w:adjustRightInd w:val="0"/>
+        <w:spacing w:after="0"/>
+        <w:ind w:left="708"/>
+        <w:rPr>
+          <w:rFonts w:ascii="Consolas" w:hAnsi="Consolas" w:cs="Consolas"/>
+          <w:color w:val="000000"/>
+          <w:sz w:val="19"/>
+          <w:szCs w:val="19"/>
+          <w:lang w:val="en-US" w:eastAsia="nl-BE"/>
+        </w:rPr>
+      </w:pPr>
+      <w:r>
+        <w:rPr>
+          <w:rFonts w:ascii="Consolas" w:hAnsi="Consolas" w:cs="Consolas"/>
+          <w:color w:val="000000"/>
+          <w:sz w:val="19"/>
+          <w:szCs w:val="19"/>
+          <w:lang w:val="en-BE" w:eastAsia="nl-BE"/>
+        </w:rPr>
+        <w:t xml:space="preserve">     </w:t>
+      </w:r>
+      <w:proofErr w:type="spellStart"/>
+      <w:proofErr w:type="gramStart"/>
+      <w:r>
+        <w:rPr>
+          <w:rFonts w:ascii="Consolas" w:hAnsi="Consolas" w:cs="Consolas"/>
+          <w:color w:val="000000"/>
+          <w:sz w:val="19"/>
+          <w:szCs w:val="19"/>
+          <w:lang w:val="en-US" w:eastAsia="nl-BE"/>
+        </w:rPr>
+        <w:t>driver.FindElement</w:t>
+      </w:r>
+      <w:proofErr w:type="spellEnd"/>
+      <w:proofErr w:type="gramEnd"/>
+      <w:r>
+        <w:rPr>
+          <w:rFonts w:ascii="Consolas" w:hAnsi="Consolas" w:cs="Consolas"/>
+          <w:color w:val="000000"/>
+          <w:sz w:val="19"/>
+          <w:szCs w:val="19"/>
+          <w:lang w:val="en-US" w:eastAsia="nl-BE"/>
+        </w:rPr>
+        <w:t>(</w:t>
+      </w:r>
+      <w:proofErr w:type="spellStart"/>
+      <w:r>
+        <w:rPr>
+          <w:rFonts w:ascii="Consolas" w:hAnsi="Consolas" w:cs="Consolas"/>
+          <w:color w:val="000000"/>
+          <w:sz w:val="19"/>
+          <w:szCs w:val="19"/>
+          <w:lang w:val="en-US" w:eastAsia="nl-BE"/>
+        </w:rPr>
+        <w:t>By.XPath</w:t>
+      </w:r>
+      <w:proofErr w:type="spellEnd"/>
+      <w:r>
+        <w:rPr>
+          <w:rFonts w:ascii="Consolas" w:hAnsi="Consolas" w:cs="Consolas"/>
+          <w:color w:val="000000"/>
+          <w:sz w:val="19"/>
+          <w:szCs w:val="19"/>
+          <w:lang w:val="en-US" w:eastAsia="nl-BE"/>
+        </w:rPr>
+        <w:t>(</w:t>
+      </w:r>
+      <w:r>
+        <w:rPr>
+          <w:rFonts w:ascii="Consolas" w:hAnsi="Consolas" w:cs="Consolas"/>
+          <w:color w:val="000000"/>
+          <w:sz w:val="19"/>
+          <w:szCs w:val="19"/>
+          <w:lang w:val="en-US" w:eastAsia="nl-BE"/>
+        </w:rPr>
+        <w:br/>
+      </w:r>
+      <w:r>
+        <w:rPr>
+          <w:rFonts w:ascii="Consolas" w:hAnsi="Consolas" w:cs="Consolas"/>
+          <w:color w:val="A31515"/>
+          <w:sz w:val="19"/>
+          <w:szCs w:val="19"/>
+          <w:lang w:val="en-BE" w:eastAsia="nl-BE"/>
+        </w:rPr>
+        <w:t xml:space="preserve">     </w:t>
+      </w:r>
+      <w:r>
+        <w:rPr>
+          <w:rFonts w:ascii="Consolas" w:hAnsi="Consolas" w:cs="Consolas"/>
+          <w:color w:val="A31515"/>
+          <w:sz w:val="19"/>
+          <w:szCs w:val="19"/>
+          <w:lang w:val="en-US" w:eastAsia="nl-BE"/>
+        </w:rPr>
+        <w:t>"//*[@id='content']/div[2]/div[5]/div[2]/ytd-button-renderer[2]"</w:t>
+      </w:r>
+      <w:r>
+        <w:rPr>
+          <w:rFonts w:ascii="Consolas" w:hAnsi="Consolas" w:cs="Consolas"/>
+          <w:color w:val="000000"/>
+          <w:sz w:val="19"/>
+          <w:szCs w:val="19"/>
+          <w:lang w:val="en-US" w:eastAsia="nl-BE"/>
+        </w:rPr>
+        <w:t>))</w:t>
+      </w:r>
+      <w:r>
+        <w:rPr>
+          <w:rFonts w:ascii="Consolas" w:hAnsi="Consolas" w:cs="Consolas"/>
+          <w:color w:val="000000"/>
+          <w:sz w:val="19"/>
+          <w:szCs w:val="19"/>
+          <w:lang w:val="en-US" w:eastAsia="nl-BE"/>
+        </w:rPr>
+        <w:br/>
+      </w:r>
+      <w:r>
+        <w:rPr>
+          <w:rFonts w:ascii="Consolas" w:hAnsi="Consolas" w:cs="Consolas"/>
+          <w:color w:val="000000"/>
+          <w:sz w:val="19"/>
+          <w:szCs w:val="19"/>
+          <w:lang w:val="en-BE" w:eastAsia="nl-BE"/>
+        </w:rPr>
+        <w:t xml:space="preserve">     </w:t>
+      </w:r>
+      <w:r>
+        <w:rPr>
+          <w:rFonts w:ascii="Consolas" w:hAnsi="Consolas" w:cs="Consolas"/>
+          <w:color w:val="000000"/>
+          <w:sz w:val="19"/>
+          <w:szCs w:val="19"/>
+          <w:lang w:val="en-US" w:eastAsia="nl-BE"/>
+        </w:rPr>
+        <w:t>.Click();</w:t>
+      </w:r>
+    </w:p>
+    <w:p>
+      <w:pPr>
+        <w:autoSpaceDE w:val="0"/>
+        <w:autoSpaceDN w:val="0"/>
+        <w:adjustRightInd w:val="0"/>
+        <w:spacing w:after="0"/>
+        <w:ind w:left="1416" w:firstLine="264"/>
+        <w:rPr>
+          <w:rFonts w:ascii="Consolas" w:hAnsi="Consolas" w:cs="Consolas"/>
+          <w:color w:val="000000"/>
+          <w:sz w:val="19"/>
+          <w:szCs w:val="19"/>
+          <w:lang w:val="en-US" w:eastAsia="nl-BE"/>
+        </w:rPr>
+      </w:pPr>
+      <w:r>
+        <w:rPr>
+          <w:rFonts w:ascii="Consolas" w:hAnsi="Consolas" w:cs="Consolas"/>
+          <w:color w:val="008000"/>
+          <w:sz w:val="19"/>
+          <w:szCs w:val="19"/>
+          <w:lang w:val="en-US" w:eastAsia="nl-BE"/>
+        </w:rPr>
+        <w:t xml:space="preserve">// sleep/wait for 1 second to let the items/page load, </w:t>
+      </w:r>
+      <w:r>
+        <w:rPr>
+          <w:rFonts w:ascii="Consolas" w:hAnsi="Consolas" w:cs="Consolas"/>
+          <w:color w:val="008000"/>
+          <w:sz w:val="19"/>
+          <w:szCs w:val="19"/>
+          <w:lang w:val="en-US" w:eastAsia="nl-BE"/>
+        </w:rPr>
+        <w:br/>
+      </w:r>
+      <w:r>
+        <w:rPr>
+          <w:rFonts w:ascii="Consolas" w:hAnsi="Consolas" w:cs="Consolas"/>
+          <w:color w:val="008000"/>
+          <w:sz w:val="19"/>
+          <w:szCs w:val="19"/>
+          <w:lang w:val="en-BE" w:eastAsia="nl-BE"/>
+        </w:rPr>
+        <w:t xml:space="preserve">  // O</w:t>
+      </w:r>
+      <w:proofErr w:type="spellStart"/>
+      <w:r>
+        <w:rPr>
+          <w:rFonts w:ascii="Consolas" w:hAnsi="Consolas" w:cs="Consolas"/>
+          <w:color w:val="008000"/>
+          <w:sz w:val="19"/>
+          <w:szCs w:val="19"/>
+          <w:lang w:val="en-US" w:eastAsia="nl-BE"/>
+        </w:rPr>
+        <w:t>r</w:t>
+      </w:r>
+      <w:proofErr w:type="spellEnd"/>
+      <w:r>
+        <w:rPr>
+          <w:rFonts w:ascii="Consolas" w:hAnsi="Consolas" w:cs="Consolas"/>
+          <w:color w:val="008000"/>
+          <w:sz w:val="19"/>
+          <w:szCs w:val="19"/>
+          <w:lang w:val="en-US" w:eastAsia="nl-BE"/>
+        </w:rPr>
+        <w:t xml:space="preserve"> else the input field is not fillable.</w:t>
+      </w:r>
+    </w:p>
+    <w:p>
+      <w:pPr>
+        <w:autoSpaceDE w:val="0"/>
+        <w:autoSpaceDN w:val="0"/>
+        <w:adjustRightInd w:val="0"/>
+        <w:spacing w:after="0"/>
+        <w:rPr>
+          <w:rFonts w:ascii="Consolas" w:hAnsi="Consolas" w:cs="Consolas"/>
+          <w:color w:val="000000"/>
+          <w:sz w:val="19"/>
+          <w:szCs w:val="19"/>
+          <w:lang w:val="en-US" w:eastAsia="nl-BE"/>
+        </w:rPr>
+      </w:pPr>
+      <w:r>
+        <w:rPr>
+          <w:rFonts w:ascii="Consolas" w:hAnsi="Consolas" w:cs="Consolas"/>
+          <w:color w:val="000000"/>
+          <w:sz w:val="19"/>
+          <w:szCs w:val="19"/>
+          <w:lang w:val="en-US" w:eastAsia="nl-BE"/>
+        </w:rPr>
+        <w:t xml:space="preserve">            </w:t>
+      </w:r>
+      <w:proofErr w:type="spellStart"/>
+      <w:proofErr w:type="gramStart"/>
+      <w:r>
+        <w:rPr>
+          <w:rFonts w:ascii="Consolas" w:hAnsi="Consolas" w:cs="Consolas"/>
+          <w:color w:val="000000"/>
+          <w:sz w:val="19"/>
+          <w:szCs w:val="19"/>
+          <w:lang w:val="en-US" w:eastAsia="nl-BE"/>
+        </w:rPr>
+        <w:t>System.Threading.Thread.Sleep</w:t>
+      </w:r>
+      <w:proofErr w:type="spellEnd"/>
+      <w:proofErr w:type="gramEnd"/>
+      <w:r>
+        <w:rPr>
+          <w:rFonts w:ascii="Consolas" w:hAnsi="Consolas" w:cs="Consolas"/>
+          <w:color w:val="000000"/>
+          <w:sz w:val="19"/>
+          <w:szCs w:val="19"/>
+          <w:lang w:val="en-US" w:eastAsia="nl-BE"/>
+        </w:rPr>
+        <w:t>(1000);</w:t>
+      </w:r>
+    </w:p>
+    <w:p>
+      <w:pPr>
+        <w:autoSpaceDE w:val="0"/>
+        <w:autoSpaceDN w:val="0"/>
+        <w:adjustRightInd w:val="0"/>
+        <w:spacing w:after="0"/>
+        <w:rPr>
+          <w:rFonts w:ascii="Consolas" w:hAnsi="Consolas" w:cs="Consolas"/>
+          <w:color w:val="000000"/>
+          <w:sz w:val="19"/>
+          <w:szCs w:val="19"/>
+          <w:lang w:val="en-US" w:eastAsia="nl-BE"/>
+        </w:rPr>
+      </w:pPr>
+      <w:r>
+        <w:rPr>
+          <w:rFonts w:ascii="Consolas" w:hAnsi="Consolas" w:cs="Consolas"/>
+          <w:color w:val="000000"/>
+          <w:sz w:val="19"/>
+          <w:szCs w:val="19"/>
+          <w:lang w:val="en-US" w:eastAsia="nl-BE"/>
+        </w:rPr>
+        <w:t xml:space="preserve">                </w:t>
+      </w:r>
+      <w:r>
+        <w:rPr>
+          <w:rFonts w:ascii="Consolas" w:hAnsi="Consolas" w:cs="Consolas"/>
+          <w:color w:val="008000"/>
+          <w:sz w:val="19"/>
+          <w:szCs w:val="19"/>
+          <w:lang w:val="en-US" w:eastAsia="nl-BE"/>
+        </w:rPr>
+        <w:t xml:space="preserve">// Find the </w:t>
+      </w:r>
+      <w:proofErr w:type="spellStart"/>
+      <w:r>
+        <w:rPr>
+          <w:rFonts w:ascii="Consolas" w:hAnsi="Consolas" w:cs="Consolas"/>
+          <w:color w:val="008000"/>
+          <w:sz w:val="19"/>
+          <w:szCs w:val="19"/>
+          <w:lang w:val="en-US" w:eastAsia="nl-BE"/>
+        </w:rPr>
+        <w:t>Youtube</w:t>
+      </w:r>
+      <w:proofErr w:type="spellEnd"/>
+      <w:r>
+        <w:rPr>
+          <w:rFonts w:ascii="Consolas" w:hAnsi="Consolas" w:cs="Consolas"/>
+          <w:color w:val="008000"/>
+          <w:sz w:val="19"/>
+          <w:szCs w:val="19"/>
+          <w:lang w:val="en-US" w:eastAsia="nl-BE"/>
+        </w:rPr>
+        <w:t xml:space="preserve"> input field.</w:t>
+      </w:r>
+    </w:p>
+    <w:p>
+      <w:pPr>
+        <w:autoSpaceDE w:val="0"/>
+        <w:autoSpaceDN w:val="0"/>
+        <w:adjustRightInd w:val="0"/>
+        <w:spacing w:after="0"/>
+        <w:rPr>
+          <w:rFonts w:ascii="Consolas" w:hAnsi="Consolas" w:cs="Consolas"/>
+          <w:color w:val="000000"/>
+          <w:sz w:val="19"/>
+          <w:szCs w:val="19"/>
+          <w:lang w:val="en-US" w:eastAsia="nl-BE"/>
+        </w:rPr>
+      </w:pPr>
+      <w:r>
+        <w:rPr>
+          <w:rFonts w:ascii="Consolas" w:hAnsi="Consolas" w:cs="Consolas"/>
+          <w:color w:val="000000"/>
+          <w:sz w:val="19"/>
+          <w:szCs w:val="19"/>
+          <w:lang w:val="en-US" w:eastAsia="nl-BE"/>
+        </w:rPr>
+        <w:t xml:space="preserve">            </w:t>
+      </w:r>
+      <w:proofErr w:type="spellStart"/>
+      <w:r>
+        <w:rPr>
+          <w:rFonts w:ascii="Consolas" w:hAnsi="Consolas" w:cs="Consolas"/>
+          <w:color w:val="000000"/>
+          <w:sz w:val="19"/>
+          <w:szCs w:val="19"/>
+          <w:lang w:val="en-US" w:eastAsia="nl-BE"/>
+        </w:rPr>
+        <w:t>IWebElement</w:t>
+      </w:r>
+      <w:proofErr w:type="spellEnd"/>
+      <w:r>
+        <w:rPr>
+          <w:rFonts w:ascii="Consolas" w:hAnsi="Consolas" w:cs="Consolas"/>
+          <w:color w:val="000000"/>
+          <w:sz w:val="19"/>
+          <w:szCs w:val="19"/>
+          <w:lang w:val="en-US" w:eastAsia="nl-BE"/>
+        </w:rPr>
+        <w:t xml:space="preserve"> </w:t>
+      </w:r>
+      <w:proofErr w:type="spellStart"/>
+      <w:r>
+        <w:rPr>
+          <w:rFonts w:ascii="Consolas" w:hAnsi="Consolas" w:cs="Consolas"/>
+          <w:color w:val="000000"/>
+          <w:sz w:val="19"/>
+          <w:szCs w:val="19"/>
+          <w:lang w:val="en-US" w:eastAsia="nl-BE"/>
+        </w:rPr>
+        <w:t>searchBarInput</w:t>
+      </w:r>
+      <w:proofErr w:type="spellEnd"/>
+      <w:r>
+        <w:rPr>
+          <w:rFonts w:ascii="Consolas" w:hAnsi="Consolas" w:cs="Consolas"/>
+          <w:color w:val="000000"/>
+          <w:sz w:val="19"/>
+          <w:szCs w:val="19"/>
+          <w:lang w:val="en-US" w:eastAsia="nl-BE"/>
+        </w:rPr>
+        <w:t xml:space="preserve"> = </w:t>
+      </w:r>
+      <w:proofErr w:type="spellStart"/>
+      <w:proofErr w:type="gramStart"/>
+      <w:r>
+        <w:rPr>
+          <w:rFonts w:ascii="Consolas" w:hAnsi="Consolas" w:cs="Consolas"/>
+          <w:color w:val="000000"/>
+          <w:sz w:val="19"/>
+          <w:szCs w:val="19"/>
+          <w:lang w:val="en-US" w:eastAsia="nl-BE"/>
+        </w:rPr>
+        <w:t>driver.FindElement</w:t>
+      </w:r>
+      <w:proofErr w:type="spellEnd"/>
+      <w:proofErr w:type="gramEnd"/>
+      <w:r>
+        <w:rPr>
+          <w:rFonts w:ascii="Consolas" w:hAnsi="Consolas" w:cs="Consolas"/>
+          <w:color w:val="000000"/>
+          <w:sz w:val="19"/>
+          <w:szCs w:val="19"/>
+          <w:lang w:val="en-US" w:eastAsia="nl-BE"/>
+        </w:rPr>
+        <w:t>(</w:t>
+      </w:r>
+      <w:proofErr w:type="spellStart"/>
+      <w:r>
+        <w:rPr>
+          <w:rFonts w:ascii="Consolas" w:hAnsi="Consolas" w:cs="Consolas"/>
+          <w:color w:val="000000"/>
+          <w:sz w:val="19"/>
+          <w:szCs w:val="19"/>
+          <w:lang w:val="en-US" w:eastAsia="nl-BE"/>
+        </w:rPr>
+        <w:t>By.Name</w:t>
+      </w:r>
+      <w:proofErr w:type="spellEnd"/>
+      <w:r>
+        <w:rPr>
+          <w:rFonts w:ascii="Consolas" w:hAnsi="Consolas" w:cs="Consolas"/>
+          <w:color w:val="000000"/>
+          <w:sz w:val="19"/>
+          <w:szCs w:val="19"/>
+          <w:lang w:val="en-US" w:eastAsia="nl-BE"/>
+        </w:rPr>
+        <w:t>(</w:t>
+      </w:r>
+      <w:r>
+        <w:rPr>
+          <w:rFonts w:ascii="Consolas" w:hAnsi="Consolas" w:cs="Consolas"/>
+          <w:color w:val="A31515"/>
+          <w:sz w:val="19"/>
+          <w:szCs w:val="19"/>
+          <w:lang w:val="en-US" w:eastAsia="nl-BE"/>
+        </w:rPr>
+        <w:t>"</w:t>
+      </w:r>
+      <w:proofErr w:type="spellStart"/>
+      <w:r>
+        <w:rPr>
+          <w:rFonts w:ascii="Consolas" w:hAnsi="Consolas" w:cs="Consolas"/>
+          <w:color w:val="A31515"/>
+          <w:sz w:val="19"/>
+          <w:szCs w:val="19"/>
+          <w:lang w:val="en-US" w:eastAsia="nl-BE"/>
+        </w:rPr>
+        <w:t>search_query</w:t>
+      </w:r>
+      <w:proofErr w:type="spellEnd"/>
+      <w:r>
+        <w:rPr>
+          <w:rFonts w:ascii="Consolas" w:hAnsi="Consolas" w:cs="Consolas"/>
+          <w:color w:val="A31515"/>
+          <w:sz w:val="19"/>
+          <w:szCs w:val="19"/>
+          <w:lang w:val="en-US" w:eastAsia="nl-BE"/>
+        </w:rPr>
+        <w:t>"</w:t>
+      </w:r>
+      <w:r>
+        <w:rPr>
+          <w:rFonts w:ascii="Consolas" w:hAnsi="Consolas" w:cs="Consolas"/>
+          <w:color w:val="000000"/>
+          <w:sz w:val="19"/>
+          <w:szCs w:val="19"/>
+          <w:lang w:val="en-US" w:eastAsia="nl-BE"/>
+        </w:rPr>
+        <w:t>));</w:t>
+      </w:r>
+    </w:p>
+    <w:p>
+      <w:pPr>
+        <w:autoSpaceDE w:val="0"/>
+        <w:autoSpaceDN w:val="0"/>
+        <w:adjustRightInd w:val="0"/>
+        <w:spacing w:after="0"/>
+        <w:rPr>
+          <w:rFonts w:ascii="Consolas" w:hAnsi="Consolas" w:cs="Consolas"/>
+          <w:color w:val="000000"/>
+          <w:sz w:val="19"/>
+          <w:szCs w:val="19"/>
+          <w:lang w:val="en-US" w:eastAsia="nl-BE"/>
+        </w:rPr>
+      </w:pPr>
+      <w:r>
+        <w:rPr>
+          <w:rFonts w:ascii="Consolas" w:hAnsi="Consolas" w:cs="Consolas"/>
+          <w:color w:val="000000"/>
+          <w:sz w:val="19"/>
+          <w:szCs w:val="19"/>
+          <w:lang w:val="en-US" w:eastAsia="nl-BE"/>
+        </w:rPr>
+        <w:t xml:space="preserve">                </w:t>
+      </w:r>
+      <w:r>
+        <w:rPr>
+          <w:rFonts w:ascii="Consolas" w:hAnsi="Consolas" w:cs="Consolas"/>
+          <w:color w:val="008000"/>
+          <w:sz w:val="19"/>
+          <w:szCs w:val="19"/>
+          <w:lang w:val="en-US" w:eastAsia="nl-BE"/>
+        </w:rPr>
+        <w:t>// Enter value in the field and submit it.</w:t>
+      </w:r>
+    </w:p>
+    <w:p>
+      <w:pPr>
+        <w:autoSpaceDE w:val="0"/>
+        <w:autoSpaceDN w:val="0"/>
+        <w:adjustRightInd w:val="0"/>
+        <w:spacing w:after="0"/>
+        <w:rPr>
+          <w:rFonts w:ascii="Consolas" w:hAnsi="Consolas" w:cs="Consolas"/>
+          <w:color w:val="000000"/>
+          <w:sz w:val="19"/>
+          <w:szCs w:val="19"/>
+          <w:lang w:val="en-US" w:eastAsia="nl-BE"/>
+        </w:rPr>
+      </w:pPr>
+      <w:r>
+        <w:rPr>
+          <w:rFonts w:ascii="Consolas" w:hAnsi="Consolas" w:cs="Consolas"/>
+          <w:color w:val="000000"/>
+          <w:sz w:val="19"/>
+          <w:szCs w:val="19"/>
+          <w:lang w:val="en-US" w:eastAsia="nl-BE"/>
+        </w:rPr>
+        <w:t xml:space="preserve">            </w:t>
+      </w:r>
+      <w:proofErr w:type="spellStart"/>
+      <w:r>
+        <w:rPr>
+          <w:rFonts w:ascii="Consolas" w:hAnsi="Consolas" w:cs="Consolas"/>
+          <w:color w:val="000000"/>
+          <w:sz w:val="19"/>
+          <w:szCs w:val="19"/>
+          <w:lang w:val="en-US" w:eastAsia="nl-BE"/>
+        </w:rPr>
+        <w:t>searchBarInput.SendKeys</w:t>
+      </w:r>
+      <w:proofErr w:type="spellEnd"/>
+      <w:r>
+        <w:rPr>
+          <w:rFonts w:ascii="Consolas" w:hAnsi="Consolas" w:cs="Consolas"/>
+          <w:color w:val="000000"/>
+          <w:sz w:val="19"/>
+          <w:szCs w:val="19"/>
+          <w:lang w:val="en-US" w:eastAsia="nl-BE"/>
+        </w:rPr>
+        <w:t>(</w:t>
+      </w:r>
+      <w:r>
+        <w:rPr>
+          <w:rFonts w:ascii="Consolas" w:hAnsi="Consolas" w:cs="Consolas"/>
+          <w:color w:val="A31515"/>
+          <w:sz w:val="19"/>
+          <w:szCs w:val="19"/>
+          <w:lang w:val="en-US" w:eastAsia="nl-BE"/>
+        </w:rPr>
+        <w:t>"rick roll"</w:t>
+      </w:r>
+      <w:proofErr w:type="gramStart"/>
+      <w:r>
+        <w:rPr>
+          <w:rFonts w:ascii="Consolas" w:hAnsi="Consolas" w:cs="Consolas"/>
+          <w:color w:val="000000"/>
+          <w:sz w:val="19"/>
+          <w:szCs w:val="19"/>
+          <w:lang w:val="en-US" w:eastAsia="nl-BE"/>
+        </w:rPr>
+        <w:t>);</w:t>
+      </w:r>
+      <w:proofErr w:type="gramEnd"/>
+    </w:p>
+    <w:p>
+      <w:pPr>
+        <w:autoSpaceDE w:val="0"/>
+        <w:autoSpaceDN w:val="0"/>
+        <w:adjustRightInd w:val="0"/>
+        <w:spacing w:after="0"/>
+        <w:rPr>
+          <w:rFonts w:ascii="Consolas" w:hAnsi="Consolas" w:cs="Consolas"/>
+          <w:color w:val="000000"/>
+          <w:sz w:val="19"/>
+          <w:szCs w:val="19"/>
+          <w:lang w:val="en-US" w:eastAsia="nl-BE"/>
+        </w:rPr>
+      </w:pPr>
+      <w:r>
+        <w:rPr>
+          <w:rFonts w:ascii="Consolas" w:hAnsi="Consolas" w:cs="Consolas"/>
+          <w:color w:val="000000"/>
+          <w:sz w:val="19"/>
+          <w:szCs w:val="19"/>
+          <w:lang w:val="en-US" w:eastAsia="nl-BE"/>
+        </w:rPr>
+        <w:t xml:space="preserve">            </w:t>
+      </w:r>
+      <w:proofErr w:type="spellStart"/>
+      <w:r>
+        <w:rPr>
+          <w:rFonts w:ascii="Consolas" w:hAnsi="Consolas" w:cs="Consolas"/>
+          <w:color w:val="000000"/>
+          <w:sz w:val="19"/>
+          <w:szCs w:val="19"/>
+          <w:lang w:val="en-US" w:eastAsia="nl-BE"/>
+        </w:rPr>
+        <w:t>searchBarInput.Submit</w:t>
+      </w:r>
+      <w:proofErr w:type="spellEnd"/>
+      <w:r>
+        <w:rPr>
+          <w:rFonts w:ascii="Consolas" w:hAnsi="Consolas" w:cs="Consolas"/>
+          <w:color w:val="000000"/>
+          <w:sz w:val="19"/>
+          <w:szCs w:val="19"/>
+          <w:lang w:val="en-US" w:eastAsia="nl-BE"/>
+        </w:rPr>
+        <w:t>(</w:t>
+      </w:r>
+      <w:proofErr w:type="gramStart"/>
+      <w:r>
+        <w:rPr>
+          <w:rFonts w:ascii="Consolas" w:hAnsi="Consolas" w:cs="Consolas"/>
+          <w:color w:val="000000"/>
+          <w:sz w:val="19"/>
+          <w:szCs w:val="19"/>
+          <w:lang w:val="en-US" w:eastAsia="nl-BE"/>
+        </w:rPr>
+        <w:t>);</w:t>
+      </w:r>
+      <w:proofErr w:type="gramEnd"/>
+      <w:r>
+        <w:rPr>
+          <w:rFonts w:ascii="Consolas" w:hAnsi="Consolas" w:cs="Consolas"/>
+          <w:color w:val="000000"/>
+          <w:sz w:val="19"/>
+          <w:szCs w:val="19"/>
+          <w:lang w:val="en-US" w:eastAsia="nl-BE"/>
+        </w:rPr>
+        <w:t xml:space="preserve">   </w:t>
+      </w:r>
+    </w:p>
+    <w:p>
+      <w:pPr>
+        <w:autoSpaceDE w:val="0"/>
+        <w:autoSpaceDN w:val="0"/>
+        <w:adjustRightInd w:val="0"/>
+        <w:spacing w:after="0"/>
+        <w:rPr>
+          <w:rFonts w:ascii="Consolas" w:hAnsi="Consolas" w:cs="Consolas"/>
+          <w:color w:val="000000"/>
+          <w:sz w:val="19"/>
+          <w:szCs w:val="19"/>
+          <w:lang w:val="nl-BE" w:eastAsia="nl-BE"/>
+        </w:rPr>
+      </w:pPr>
+      <w:r>
+        <w:rPr>
+          <w:rFonts w:ascii="Consolas" w:hAnsi="Consolas" w:cs="Consolas"/>
+          <w:color w:val="000000"/>
+          <w:sz w:val="19"/>
+          <w:szCs w:val="19"/>
+          <w:lang w:val="en-US" w:eastAsia="nl-BE"/>
+        </w:rPr>
+        <w:t xml:space="preserve">        </w:t>
+      </w:r>
+      <w:r>
+        <w:rPr>
+          <w:rFonts w:ascii="Consolas" w:hAnsi="Consolas" w:cs="Consolas"/>
+          <w:color w:val="000000"/>
+          <w:sz w:val="19"/>
+          <w:szCs w:val="19"/>
+          <w:lang w:val="nl-BE" w:eastAsia="nl-BE"/>
+        </w:rPr>
+        <w:t>}</w:t>
+      </w:r>
+    </w:p>
+    <w:p>
+      <w:pPr>
+        <w:autoSpaceDE w:val="0"/>
+        <w:autoSpaceDN w:val="0"/>
+        <w:adjustRightInd w:val="0"/>
+        <w:spacing w:after="0"/>
+        <w:rPr>
+          <w:rFonts w:ascii="Consolas" w:hAnsi="Consolas" w:cs="Consolas"/>
+          <w:color w:val="000000"/>
+          <w:sz w:val="19"/>
+          <w:szCs w:val="19"/>
+          <w:lang w:val="nl-BE" w:eastAsia="nl-BE"/>
+        </w:rPr>
+      </w:pPr>
+      <w:r>
+        <w:rPr>
+          <w:rFonts w:ascii="Consolas" w:hAnsi="Consolas" w:cs="Consolas"/>
+          <w:color w:val="000000"/>
+          <w:sz w:val="19"/>
+          <w:szCs w:val="19"/>
+          <w:lang w:val="nl-BE" w:eastAsia="nl-BE"/>
+        </w:rPr>
+        <w:t xml:space="preserve">    }</w:t>
+      </w:r>
+    </w:p>
+    <w:p>
+      <w:pPr>
+        <w:rPr>
+          <w:rFonts w:ascii="Consolas" w:hAnsi="Consolas" w:cs="Consolas"/>
+          <w:color w:val="000000"/>
+          <w:sz w:val="19"/>
+          <w:szCs w:val="19"/>
+          <w:lang w:val="nl-BE" w:eastAsia="nl-BE"/>
+        </w:rPr>
+      </w:pPr>
+      <w:r>
+        <w:rPr>
+          <w:rFonts w:ascii="Consolas" w:hAnsi="Consolas" w:cs="Consolas"/>
+          <w:color w:val="000000"/>
+          <w:sz w:val="19"/>
+          <w:szCs w:val="19"/>
+          <w:lang w:val="nl-BE" w:eastAsia="nl-BE"/>
+        </w:rPr>
+        <w:t>}</w:t>
+      </w:r>
+    </w:p>
+    <w:p>
+      <w:pPr>
+        <w:pStyle w:val="Heading2"/>
+        <w:rPr>
+          <w:lang w:val="en-BE" w:eastAsia="nl-BE"/>
+        </w:rPr>
+      </w:pPr>
+      <w:r>
+        <w:rPr>
+          <w:lang w:val="en-BE" w:eastAsia="nl-BE"/>
+        </w:rPr>
+        <w:lastRenderedPageBreak/>
+        <w:t>Se</w:t>
+      </w:r>
+      <w:r>
+        <w:rPr>
+          <w:lang w:val="en-BE" w:eastAsia="nl-BE"/>
+        </w:rPr>
+        <w:t>t</w:t>
+      </w:r>
+      <w:r>
+        <w:rPr>
+          <w:lang w:val="en-BE" w:eastAsia="nl-BE"/>
+        </w:rPr>
+        <w:t xml:space="preserve">ting up </w:t>
+      </w:r>
+      <w:r>
+        <w:rPr>
+          <w:lang w:val="en-BE" w:eastAsia="nl-BE"/>
+        </w:rPr>
+        <w:t>VMC:</w:t>
+      </w:r>
+    </w:p>
+    <w:p>
+      <w:pPr>
+        <w:rPr>
+          <w:lang w:val="en-BE"/>
+        </w:rPr>
+      </w:pPr>
+      <w:r>
+        <w:rPr>
+          <w:noProof/>
+        </w:rPr>
+        <w:drawing>
+          <wp:inline distT="0" distB="0" distL="0" distR="0" wp14:anchorId="542F5B5F" wp14:editId="37D12B32">
+            <wp:extent cx="2838450" cy="3048000"/>
+            <wp:effectExtent l="0" t="0" r="0" b="0"/>
+            <wp:docPr id="4" name="Picture 4" descr="Graphical user interface, text, chat or text message&#10;&#10;Description automatically generated"/>
+            <wp:cNvGraphicFramePr>
+              <a:graphicFrameLocks xmlns:a="http://schemas.openxmlformats.org/drawingml/2006/main" noChangeAspect="1"/>
+            </wp:cNvGraphicFramePr>
+            <a:graphic xmlns:a="http://schemas.openxmlformats.org/drawingml/2006/main">
+              <a:graphicData uri="http://schemas.openxmlformats.org/drawingml/2006/picture">
+                <pic:pic xmlns:pic="http://schemas.openxmlformats.org/drawingml/2006/picture">
+                  <pic:nvPicPr>
+                    <pic:cNvPr id="4" name="Picture 4" descr="Graphical user interface, text, chat or text message&#10;&#10;Description automatically generated"/>
+                    <pic:cNvPicPr/>
+                  </pic:nvPicPr>
+                  <pic:blipFill>
+                    <a:blip r:embed="rId10"/>
+                    <a:stretch>
+                      <a:fillRect/>
+                    </a:stretch>
+                  </pic:blipFill>
+                  <pic:spPr>
+                    <a:xfrm>
+                      <a:off x="0" y="0"/>
+                      <a:ext cx="2838450" cy="3048000"/>
+                    </a:xfrm>
+                    <a:prstGeom prst="rect">
+                      <a:avLst/>
+                    </a:prstGeom>
+                  </pic:spPr>
+                </pic:pic>
+              </a:graphicData>
+            </a:graphic>
+          </wp:inline>
+        </w:drawing>
+      </w:r>
+    </w:p>
+    <w:p>
+      <w:pPr>
+        <w:rPr>
+          <w:lang w:val="en-BE"/>
+        </w:rPr>
+      </w:pPr>
+      <w:r>
+        <w:rPr>
+          <w:lang w:val="en-BE"/>
+        </w:rPr>
+        <w:t xml:space="preserve">I work </w:t>
+      </w:r>
+      <w:proofErr w:type="gramStart"/>
+      <w:r>
+        <w:rPr>
+          <w:lang w:val="en-BE"/>
+        </w:rPr>
+        <w:t>similar to</w:t>
+      </w:r>
+      <w:proofErr w:type="gramEnd"/>
+      <w:r>
+        <w:rPr>
+          <w:lang w:val="en-BE"/>
+        </w:rPr>
+        <w:t xml:space="preserve"> the way the VMC setup has been done in our course</w:t>
+      </w:r>
+      <w:hyperlink w:anchor="_bronvermelding" w:history="1">
+        <w:r>
+          <w:rPr>
+            <w:rStyle w:val="Hyperlink"/>
+            <w:lang w:val="en-BE"/>
+          </w:rPr>
+          <w:t>[7]</w:t>
+        </w:r>
+      </w:hyperlink>
+      <w:r>
+        <w:rPr>
+          <w:lang w:val="en-BE"/>
+        </w:rPr>
+        <w:t>.</w:t>
+      </w:r>
+    </w:p>
+    <w:p>
+      <w:pPr>
+        <w:rPr>
+          <w:lang w:val="en-BE"/>
+        </w:rPr>
+      </w:pPr>
+      <w:r>
+        <w:rPr>
+          <w:lang w:val="en-BE"/>
+        </w:rPr>
+        <w:t>Make a folder with “Actions” that will perform actions like browsing to a site.</w:t>
+      </w:r>
+    </w:p>
+    <w:p>
+      <w:pPr>
+        <w:rPr>
+          <w:lang w:val="en-BE"/>
+        </w:rPr>
+      </w:pPr>
+      <w:r>
+        <w:rPr>
+          <w:lang w:val="en-BE"/>
+        </w:rPr>
+        <w:t>Make a folder with “views” that will print the prompt info per page.</w:t>
+      </w:r>
+    </w:p>
+    <w:p>
+      <w:pPr>
+        <w:rPr>
+          <w:lang w:val="en-BE"/>
+        </w:rPr>
+      </w:pPr>
+      <w:r>
+        <w:rPr>
+          <w:noProof/>
+        </w:rPr>
+        <w:drawing>
+          <wp:inline distT="0" distB="0" distL="0" distR="0" wp14:anchorId="32784D6C" wp14:editId="4C3EF735">
+            <wp:extent cx="2038350" cy="323850"/>
+            <wp:effectExtent l="0" t="0" r="0" b="0"/>
+            <wp:docPr id="5" name="Picture 5"/>
+            <wp:cNvGraphicFramePr>
+              <a:graphicFrameLocks xmlns:a="http://schemas.openxmlformats.org/drawingml/2006/main" noChangeAspect="1"/>
+            </wp:cNvGraphicFramePr>
+            <a:graphic xmlns:a="http://schemas.openxmlformats.org/drawingml/2006/main">
+              <a:graphicData uri="http://schemas.openxmlformats.org/drawingml/2006/picture">
+                <pic:pic xmlns:pic="http://schemas.openxmlformats.org/drawingml/2006/picture">
+                  <pic:nvPicPr>
+                    <pic:cNvPr id="1" name=""/>
+                    <pic:cNvPicPr/>
+                  </pic:nvPicPr>
+                  <pic:blipFill>
+                    <a:blip r:embed="rId11"/>
+                    <a:stretch>
+                      <a:fillRect/>
+                    </a:stretch>
+                  </pic:blipFill>
+                  <pic:spPr>
+                    <a:xfrm>
+                      <a:off x="0" y="0"/>
+                      <a:ext cx="2038350" cy="323850"/>
+                    </a:xfrm>
+                    <a:prstGeom prst="rect">
+                      <a:avLst/>
+                    </a:prstGeom>
+                  </pic:spPr>
+                </pic:pic>
+              </a:graphicData>
+            </a:graphic>
+          </wp:inline>
+        </w:drawing>
+      </w:r>
+      <w:r>
+        <w:rPr>
+          <w:lang w:val="en-BE"/>
+        </w:rPr>
+        <w:t xml:space="preserve"> </w:t>
+      </w:r>
+    </w:p>
+    <w:p>
+      <w:pPr>
+        <w:rPr>
+          <w:lang w:val="en-BE"/>
+        </w:rPr>
+      </w:pPr>
+      <w:r>
+        <w:rPr>
+          <w:lang w:val="en-BE"/>
+        </w:rPr>
+        <w:t>Import them at the top of every class.</w:t>
+      </w:r>
+    </w:p>
+    <w:p>
+      <w:pPr>
+        <w:rPr>
+          <w:lang w:val="en-BE"/>
+        </w:rPr>
+      </w:pPr>
+      <w:r>
+        <w:rPr>
+          <w:noProof/>
+        </w:rPr>
+        <w:drawing>
+          <wp:inline distT="0" distB="0" distL="0" distR="0" wp14:anchorId="6E05EDA7" wp14:editId="747B1321">
+            <wp:extent cx="2762250" cy="371475"/>
+            <wp:effectExtent l="0" t="0" r="0" b="9525"/>
+            <wp:docPr id="6" name="Picture 6"/>
+            <wp:cNvGraphicFramePr>
+              <a:graphicFrameLocks xmlns:a="http://schemas.openxmlformats.org/drawingml/2006/main" noChangeAspect="1"/>
+            </wp:cNvGraphicFramePr>
+            <a:graphic xmlns:a="http://schemas.openxmlformats.org/drawingml/2006/main">
+              <a:graphicData uri="http://schemas.openxmlformats.org/drawingml/2006/picture">
+                <pic:pic xmlns:pic="http://schemas.openxmlformats.org/drawingml/2006/picture">
+                  <pic:nvPicPr>
+                    <pic:cNvPr id="1" name=""/>
+                    <pic:cNvPicPr/>
+                  </pic:nvPicPr>
+                  <pic:blipFill>
+                    <a:blip r:embed="rId12"/>
+                    <a:stretch>
+                      <a:fillRect/>
+                    </a:stretch>
+                  </pic:blipFill>
+                  <pic:spPr>
+                    <a:xfrm>
+                      <a:off x="0" y="0"/>
+                      <a:ext cx="2762250" cy="371475"/>
+                    </a:xfrm>
+                    <a:prstGeom prst="rect">
+                      <a:avLst/>
+                    </a:prstGeom>
+                  </pic:spPr>
+                </pic:pic>
+              </a:graphicData>
+            </a:graphic>
+          </wp:inline>
+        </w:drawing>
+      </w:r>
+      <w:r>
+        <w:rPr>
+          <w:lang w:val="en-BE"/>
+        </w:rPr>
+        <w:br/>
+      </w:r>
+      <w:r>
+        <w:rPr>
+          <w:noProof/>
+        </w:rPr>
+        <w:drawing>
+          <wp:inline distT="0" distB="0" distL="0" distR="0" wp14:anchorId="1C855C5B" wp14:editId="4334DE42">
+            <wp:extent cx="4552950" cy="2162175"/>
+            <wp:effectExtent l="0" t="0" r="0" b="9525"/>
+            <wp:docPr id="7" name="Picture 7" descr="Text&#10;&#10;Description automatically generated"/>
+            <wp:cNvGraphicFramePr>
+              <a:graphicFrameLocks xmlns:a="http://schemas.openxmlformats.org/drawingml/2006/main" noChangeAspect="1"/>
+            </wp:cNvGraphicFramePr>
+            <a:graphic xmlns:a="http://schemas.openxmlformats.org/drawingml/2006/main">
+              <a:graphicData uri="http://schemas.openxmlformats.org/drawingml/2006/picture">
+                <pic:pic xmlns:pic="http://schemas.openxmlformats.org/drawingml/2006/picture">
+                  <pic:nvPicPr>
+                    <pic:cNvPr id="7" name="Picture 7" descr="Text&#10;&#10;Description automatically generated"/>
+                    <pic:cNvPicPr/>
+                  </pic:nvPicPr>
+                  <pic:blipFill>
+                    <a:blip r:embed="rId13"/>
+                    <a:stretch>
+                      <a:fillRect/>
+                    </a:stretch>
+                  </pic:blipFill>
+                  <pic:spPr>
+                    <a:xfrm>
+                      <a:off x="0" y="0"/>
+                      <a:ext cx="4552950" cy="2162175"/>
+                    </a:xfrm>
+                    <a:prstGeom prst="rect">
+                      <a:avLst/>
+                    </a:prstGeom>
+                  </pic:spPr>
+                </pic:pic>
+              </a:graphicData>
+            </a:graphic>
+          </wp:inline>
+        </w:drawing>
+      </w:r>
+    </w:p>
+    <w:p>
+      <w:pPr>
+        <w:rPr>
+          <w:lang w:val="en-BE"/>
+        </w:rPr>
+      </w:pPr>
+      <w:r>
+        <w:rPr>
+          <w:lang w:val="en-BE"/>
+        </w:rPr>
+        <w:t>In the main program page (</w:t>
+      </w:r>
+      <w:proofErr w:type="spellStart"/>
+      <w:r>
+        <w:rPr>
+          <w:lang w:val="en-BE"/>
+        </w:rPr>
+        <w:t>webscraper.cs</w:t>
+      </w:r>
+      <w:proofErr w:type="spellEnd"/>
+      <w:r>
+        <w:rPr>
+          <w:lang w:val="en-BE"/>
+        </w:rPr>
+        <w:t xml:space="preserve">) call other classes to </w:t>
+      </w:r>
+      <w:r>
+        <w:rPr>
+          <w:lang w:val="en-BE"/>
+        </w:rPr>
+        <w:t>perform actions or print view content to the Console terminal.</w:t>
+      </w:r>
+    </w:p>
+    <w:p>
+      <w:pPr>
+        <w:rPr>
+          <w:lang w:val="en-BE"/>
+        </w:rPr>
+      </w:pPr>
+    </w:p>
+    <w:p>
+      <w:pPr>
         <w:pStyle w:val="Heading1"/>
       </w:pPr>
       <w:bookmarkStart w:id="6" w:name="_Toc88159932"/>
@@ -3614,10 +5972,10 @@
         </w:rPr>
       </w:pPr>
       <w:bookmarkStart w:id="7" w:name="_bronvermelding"/>
-      <w:bookmarkStart w:id="8" w:name="_Toc88159933"/>
-      <w:bookmarkStart w:id="9" w:name="_Citation"/>
+      <w:bookmarkStart w:id="8" w:name="_Citation"/>
+      <w:bookmarkStart w:id="9" w:name="_Toc88159933"/>
       <w:bookmarkEnd w:id="7"/>
-      <w:bookmarkEnd w:id="9"/>
+      <w:bookmarkEnd w:id="8"/>
       <w:r>
         <w:rPr>
           <w:lang w:val="en-BE"/>
@@ -3625,7 +5983,7 @@
         <w:lastRenderedPageBreak/>
         <w:t>Citation</w:t>
       </w:r>
-      <w:bookmarkEnd w:id="8"/>
+      <w:bookmarkEnd w:id="9"/>
     </w:p>
     <w:p>
       <w:pPr>
@@ -3753,7 +6111,7 @@
         </w:rPr>
         <w:t xml:space="preserve"> </w:t>
       </w:r>
-      <w:hyperlink r:id="rId10" w:history="1">
+      <w:hyperlink r:id="rId14" w:history="1">
         <w:r>
           <w:rPr>
             <w:rStyle w:val="Hyperlink"/>
@@ -3863,7 +6221,7 @@
         </w:rPr>
         <w:t xml:space="preserve"> </w:t>
       </w:r>
-      <w:hyperlink r:id="rId11" w:history="1">
+      <w:hyperlink r:id="rId15" w:history="1">
         <w:r>
           <w:rPr>
             <w:rStyle w:val="Hyperlink"/>
@@ -3967,27 +6325,117 @@
         </w:rPr>
         <w:t xml:space="preserve"> </w:t>
       </w:r>
-      <w:hyperlink r:id="rId12" w:history="1">
+      <w:hyperlink r:id="rId16" w:history="1">
         <w:r>
           <w:rPr>
             <w:rStyle w:val="Hyperlink"/>
             <w:lang w:val="en-US"/>
           </w:rPr>
-          <w:t>https://chr</w:t>
+          <w:t>https://chromedriver.chromium.org/downloads</w:t>
         </w:r>
+      </w:hyperlink>
+      <w:r>
+        <w:rPr>
+          <w:lang w:val="en-BE"/>
+        </w:rPr>
+        <w:t xml:space="preserve"> </w:t>
+      </w:r>
+    </w:p>
+    <w:p>
+      <w:pPr>
+        <w:rPr>
+          <w:lang w:val="en-BE"/>
+        </w:rPr>
+      </w:pPr>
+      <w:r>
+        <w:rPr>
+          <w:lang w:val="en-BE"/>
+        </w:rPr>
+        <w:t xml:space="preserve">[4] </w:t>
+      </w:r>
+      <w:r>
+        <w:rPr>
+          <w:lang w:val="en-US"/>
+        </w:rPr>
+        <w:t xml:space="preserve">Sheth, H. (2021, </w:t>
+      </w:r>
+      <w:proofErr w:type="spellStart"/>
+      <w:r>
+        <w:rPr>
+          <w:lang w:val="en-US"/>
+        </w:rPr>
+        <w:t>november</w:t>
+      </w:r>
+      <w:proofErr w:type="spellEnd"/>
+      <w:r>
+        <w:rPr>
+          <w:lang w:val="en-US"/>
+        </w:rPr>
+        <w:t xml:space="preserve"> 17). Scraping Dynamic Web Pages Using Selenium and C#. </w:t>
+      </w:r>
+      <w:proofErr w:type="spellStart"/>
+      <w:r>
+        <w:rPr>
+          <w:lang w:val="en-US"/>
+        </w:rPr>
+        <w:t>LambdaTest</w:t>
+      </w:r>
+      <w:proofErr w:type="spellEnd"/>
+      <w:r>
+        <w:rPr>
+          <w:lang w:val="en-US"/>
+        </w:rPr>
+        <w:t xml:space="preserve">. </w:t>
+      </w:r>
+      <w:r>
+        <w:rPr>
+          <w:lang w:val="en-BE"/>
+        </w:rPr>
+        <w:t xml:space="preserve">Referenced on </w:t>
+      </w:r>
+      <w:r>
+        <w:rPr>
+          <w:lang w:val="en-US"/>
+        </w:rPr>
+        <w:t xml:space="preserve">18 </w:t>
+      </w:r>
+      <w:r>
+        <w:rPr>
+          <w:lang w:val="en-US"/>
+        </w:rPr>
+        <w:t>November</w:t>
+      </w:r>
+      <w:r>
+        <w:rPr>
+          <w:lang w:val="en-US"/>
+        </w:rPr>
+        <w:t xml:space="preserve"> 2021, </w:t>
+      </w:r>
+      <w:r>
+        <w:rPr>
+          <w:lang w:val="en-US"/>
+        </w:rPr>
+        <w:br/>
+      </w:r>
+      <w:r>
+        <w:rPr>
+          <w:lang w:val="en-BE"/>
+        </w:rPr>
+        <w:t>From</w:t>
+      </w:r>
+      <w:r>
+        <w:rPr>
+          <w:lang w:val="en-US"/>
+        </w:rPr>
+        <w:t xml:space="preserve"> </w:t>
+      </w:r>
+      <w:hyperlink r:id="rId17" w:history="1">
         <w:r>
           <w:rPr>
             <w:rStyle w:val="Hyperlink"/>
             <w:lang w:val="en-US"/>
           </w:rPr>
-          <w:t>o</w:t>
-        </w:r>
-        <w:r>
-          <w:rPr>
-            <w:rStyle w:val="Hyperlink"/>
-            <w:lang w:val="en-US"/>
-          </w:rPr>
-          <w:t>medriver.chromium.org/downloads</w:t>
+          <w:t>https://www.lambdatest.com/blog/scraping-dynamic-web-pages/</w:t>
         </w:r>
       </w:hyperlink>
       <w:r>
@@ -4007,34 +6455,42 @@
         <w:rPr>
           <w:lang w:val="en-BE"/>
         </w:rPr>
-        <w:t xml:space="preserve">[4] </w:t>
-      </w:r>
+        <w:t xml:space="preserve">[5] </w:t>
+      </w:r>
+      <w:proofErr w:type="spellStart"/>
       <w:r>
         <w:rPr>
           <w:lang w:val="en-US"/>
         </w:rPr>
-        <w:t xml:space="preserve">Sheth, H. (2021, </w:t>
+        <w:t>Repala</w:t>
+      </w:r>
+      <w:proofErr w:type="spellEnd"/>
+      <w:r>
+        <w:rPr>
+          <w:lang w:val="en-US"/>
+        </w:rPr>
+        <w:t xml:space="preserve">, N. (2020, 2 </w:t>
       </w:r>
       <w:proofErr w:type="spellStart"/>
       <w:r>
         <w:rPr>
           <w:lang w:val="en-US"/>
         </w:rPr>
-        <w:t>november</w:t>
+        <w:t>april</w:t>
       </w:r>
       <w:proofErr w:type="spellEnd"/>
       <w:r>
         <w:rPr>
           <w:lang w:val="en-US"/>
         </w:rPr>
-        <w:t xml:space="preserve"> 17). Scraping Dynamic Web Pages Using Selenium and C#. </w:t>
+        <w:t xml:space="preserve">). Selenium C# – Adding Chrome driver to execute scripts on Chrome Browser - </w:t>
       </w:r>
       <w:proofErr w:type="spellStart"/>
       <w:r>
         <w:rPr>
           <w:lang w:val="en-US"/>
         </w:rPr>
-        <w:t>LambdaTest</w:t>
+        <w:t>QAFox</w:t>
       </w:r>
       <w:proofErr w:type="spellEnd"/>
       <w:r>
@@ -4043,28 +6499,50 @@
         </w:rPr>
         <w:t xml:space="preserve">. </w:t>
       </w:r>
-      <w:r>
-        <w:rPr>
-          <w:lang w:val="en-BE"/>
-        </w:rPr>
-        <w:t xml:space="preserve">Referenced on </w:t>
-      </w:r>
+      <w:proofErr w:type="spellStart"/>
       <w:r>
         <w:rPr>
           <w:lang w:val="en-US"/>
         </w:rPr>
-        <w:t xml:space="preserve">18 </w:t>
-      </w:r>
+        <w:t>QAFox</w:t>
+      </w:r>
+      <w:proofErr w:type="spellEnd"/>
       <w:r>
         <w:rPr>
           <w:lang w:val="en-US"/>
         </w:rPr>
-        <w:t>November</w:t>
+        <w:t xml:space="preserve"> | The Easiest Tutorial Site on Software Testing. </w:t>
+      </w:r>
+      <w:r>
+        <w:rPr>
+          <w:lang w:val="en-BE"/>
+        </w:rPr>
+        <w:t>Referenced on</w:t>
       </w:r>
       <w:r>
         <w:rPr>
           <w:lang w:val="en-US"/>
         </w:rPr>
+        <w:t xml:space="preserve"> 25 </w:t>
+      </w:r>
+      <w:r>
+        <w:rPr>
+          <w:lang w:val="en-BE"/>
+        </w:rPr>
+        <w:t>N</w:t>
+      </w:r>
+      <w:proofErr w:type="spellStart"/>
+      <w:r>
+        <w:rPr>
+          <w:lang w:val="en-US"/>
+        </w:rPr>
+        <w:t>ovember</w:t>
+      </w:r>
+      <w:proofErr w:type="spellEnd"/>
+      <w:r>
+        <w:rPr>
+          <w:lang w:val="en-US"/>
+        </w:rPr>
         <w:t xml:space="preserve"> 2021, </w:t>
       </w:r>
       <w:r>
@@ -4085,116 +6563,7 @@
         </w:rPr>
         <w:t xml:space="preserve"> </w:t>
       </w:r>
-      <w:hyperlink r:id="rId13" w:history="1">
-        <w:r>
-          <w:rPr>
-            <w:rStyle w:val="Hyperlink"/>
-            <w:lang w:val="en-US"/>
-          </w:rPr>
-          <w:t>https://www.lambdate</w:t>
-        </w:r>
-        <w:r>
-          <w:rPr>
-            <w:rStyle w:val="Hyperlink"/>
-            <w:lang w:val="en-US"/>
-          </w:rPr>
-          <w:t>s</w:t>
-        </w:r>
-        <w:r>
-          <w:rPr>
-            <w:rStyle w:val="Hyperlink"/>
-            <w:lang w:val="en-US"/>
-          </w:rPr>
-          <w:t>t.com/blog/scraping-dynamic-web-pages/</w:t>
-        </w:r>
-      </w:hyperlink>
-      <w:r>
-        <w:rPr>
-          <w:lang w:val="en-BE"/>
-        </w:rPr>
-        <w:t xml:space="preserve"> </w:t>
-      </w:r>
-    </w:p>
-    <w:p>
-      <w:pPr>
-        <w:rPr>
-          <w:lang w:val="en-BE"/>
-        </w:rPr>
-      </w:pPr>
-      <w:r>
-        <w:rPr>
-          <w:lang w:val="en-BE"/>
-        </w:rPr>
-        <w:t xml:space="preserve">[5] </w:t>
-      </w:r>
-      <w:r>
-        <w:t xml:space="preserve">Repala, N. (2020, 2 april). Selenium C# – Adding Chrome driver to execute scripts on Chrome Browser - QAFox. </w:t>
-      </w:r>
-      <w:proofErr w:type="spellStart"/>
-      <w:r>
-        <w:rPr>
-          <w:lang w:val="en-US"/>
-        </w:rPr>
-        <w:t>QAFox</w:t>
-      </w:r>
-      <w:proofErr w:type="spellEnd"/>
-      <w:r>
-        <w:rPr>
-          <w:lang w:val="en-US"/>
-        </w:rPr>
-        <w:t xml:space="preserve"> | The Easiest Tutorial Site on Software Testing. </w:t>
-      </w:r>
-      <w:r>
-        <w:rPr>
-          <w:lang w:val="en-BE"/>
-        </w:rPr>
-        <w:t>Referenced on</w:t>
-      </w:r>
-      <w:r>
-        <w:rPr>
-          <w:lang w:val="en-US"/>
-        </w:rPr>
-        <w:t xml:space="preserve"> 25 </w:t>
-      </w:r>
-      <w:r>
-        <w:rPr>
-          <w:lang w:val="en-BE"/>
-        </w:rPr>
-        <w:t>N</w:t>
-      </w:r>
-      <w:proofErr w:type="spellStart"/>
-      <w:r>
-        <w:rPr>
-          <w:lang w:val="en-US"/>
-        </w:rPr>
-        <w:t>ovember</w:t>
-      </w:r>
-      <w:proofErr w:type="spellEnd"/>
-      <w:r>
-        <w:rPr>
-          <w:lang w:val="en-US"/>
-        </w:rPr>
-        <w:t xml:space="preserve"> 2021, </w:t>
-      </w:r>
-      <w:r>
-        <w:rPr>
-          <w:lang w:val="en-US"/>
-        </w:rPr>
-        <w:br/>
-      </w:r>
-      <w:r>
-        <w:rPr>
-          <w:lang w:val="en-BE"/>
-        </w:rPr>
-        <w:t>From</w:t>
-      </w:r>
-      <w:r>
-        <w:rPr>
-          <w:lang w:val="en-US"/>
-        </w:rPr>
-        <w:t xml:space="preserve"> </w:t>
-      </w:r>
-      <w:hyperlink r:id="rId14" w:history="1">
+      <w:hyperlink r:id="rId18" w:history="1">
         <w:r>
           <w:rPr>
             <w:rStyle w:val="Hyperlink"/>
@@ -4217,10 +6586,24 @@
         </w:rPr>
       </w:pPr>
       <w:r>
-        <w:t xml:space="preserve">[6] </w:t>
-      </w:r>
-      <w:r>
-        <w:t xml:space="preserve">H.H. (2010, 29 juli). “A project with an Output type of Class Library cannot be started directly”. Stack Overflow. </w:t>
+        <w:rPr>
+          <w:lang w:val="en-US"/>
+        </w:rPr>
+        <w:t xml:space="preserve">[6] H.H. (2010, 29 </w:t>
+      </w:r>
+      <w:proofErr w:type="spellStart"/>
+      <w:r>
+        <w:rPr>
+          <w:lang w:val="en-US"/>
+        </w:rPr>
+        <w:t>juli</w:t>
+      </w:r>
+      <w:proofErr w:type="spellEnd"/>
+      <w:r>
+        <w:rPr>
+          <w:lang w:val="en-US"/>
+        </w:rPr>
+        <w:t xml:space="preserve">). “A project with an Output type of Class Library cannot be started directly”. Stack Overflow. </w:t>
       </w:r>
       <w:r>
         <w:rPr>
@@ -4265,7 +6648,7 @@
         </w:rPr>
         <w:t xml:space="preserve"> </w:t>
       </w:r>
-      <w:hyperlink r:id="rId15" w:history="1">
+      <w:hyperlink r:id="rId19" w:history="1">
         <w:r>
           <w:rPr>
             <w:rStyle w:val="Hyperlink"/>
@@ -4281,9 +6664,91 @@
         <w:t xml:space="preserve"> </w:t>
       </w:r>
     </w:p>
+    <w:p>
+      <w:pPr>
+        <w:rPr>
+          <w:lang w:val="en-BE"/>
+        </w:rPr>
+      </w:pPr>
+      <w:r>
+        <w:rPr>
+          <w:lang w:val="en-BE"/>
+        </w:rPr>
+        <w:t xml:space="preserve">[7] </w:t>
+      </w:r>
+      <w:r>
+        <w:t xml:space="preserve">Verboven, M. V. (2021, 9 november). Video - Dutch - From StockLister-Base to Stocklister-SemiComplete. thomasmore instructure. </w:t>
+      </w:r>
+      <w:r>
+        <w:rPr>
+          <w:lang w:val="en-BE"/>
+        </w:rPr>
+        <w:t>Referenced on</w:t>
+      </w:r>
+      <w:r>
+        <w:rPr>
+          <w:lang w:val="en-US"/>
+        </w:rPr>
+        <w:t xml:space="preserve"> 15 </w:t>
+      </w:r>
+      <w:r>
+        <w:rPr>
+          <w:lang w:val="en-BE"/>
+        </w:rPr>
+        <w:t>D</w:t>
+      </w:r>
+      <w:proofErr w:type="spellStart"/>
+      <w:r>
+        <w:rPr>
+          <w:lang w:val="en-US"/>
+        </w:rPr>
+        <w:t>ecember</w:t>
+      </w:r>
+      <w:proofErr w:type="spellEnd"/>
+      <w:r>
+        <w:rPr>
+          <w:lang w:val="en-US"/>
+        </w:rPr>
+        <w:t xml:space="preserve"> 2021, </w:t>
+      </w:r>
+      <w:r>
+        <w:rPr>
+          <w:lang w:val="en-BE"/>
+        </w:rPr>
+        <w:t>From</w:t>
+      </w:r>
+      <w:r>
+        <w:rPr>
+          <w:lang w:val="en-US"/>
+        </w:rPr>
+        <w:t xml:space="preserve"> </w:t>
+      </w:r>
+      <w:hyperlink r:id="rId20" w:history="1">
+        <w:r>
+          <w:rPr>
+            <w:rStyle w:val="Hyperlink"/>
+            <w:lang w:val="en-US"/>
+          </w:rPr>
+          <w:t>https://thomasmore.instructure.com/courses/19824/pages/video-dutch-from-stocklister-base-to-stocklister-semicomplete?module_item_id=1198976</w:t>
+        </w:r>
+      </w:hyperlink>
+      <w:r>
+        <w:rPr>
+          <w:lang w:val="en-BE"/>
+        </w:rPr>
+        <w:t xml:space="preserve"> </w:t>
+      </w:r>
+    </w:p>
+    <w:p>
+      <w:pPr>
+        <w:rPr>
+          <w:lang w:val="en-US"/>
+        </w:rPr>
+      </w:pPr>
+    </w:p>
     <w:sectPr>
-      <w:headerReference w:type="default" r:id="rId16"/>
-      <w:headerReference w:type="first" r:id="rId17"/>
+      <w:headerReference w:type="default" r:id="rId21"/>
+      <w:headerReference w:type="first" r:id="rId22"/>
       <w:pgSz w:w="11906" w:h="16838" w:code="9"/>
       <w:pgMar w:top="1134" w:right="1134" w:bottom="1134" w:left="1871" w:header="709" w:footer="709" w:gutter="0"/>
       <w:cols w:space="708"/>

</xml_diff>

<commit_message>
Finished the 3 basic searches and they return all values. added dismiss actions for popups
</commit_message>
<xml_diff>
--- a/DevOps_CaseStudy_WebScraper.docx
+++ b/DevOps_CaseStudy_WebScraper.docx
@@ -5630,7 +5630,13 @@
         <w:rPr>
           <w:lang w:val="en-BE" w:eastAsia="nl-BE"/>
         </w:rPr>
-        <w:t>VMC:</w:t>
+        <w:t>MVC</w:t>
+      </w:r>
+      <w:r>
+        <w:rPr>
+          <w:lang w:val="en-BE" w:eastAsia="nl-BE"/>
+        </w:rPr>
+        <w:t>:</w:t>
       </w:r>
     </w:p>
     <w:p>
@@ -5704,7 +5710,19 @@
         <w:rPr>
           <w:lang w:val="en-BE"/>
         </w:rPr>
-        <w:t xml:space="preserve"> the way the VMC setup has been done in our course</w:t>
+        <w:t xml:space="preserve"> the way the </w:t>
+      </w:r>
+      <w:r>
+        <w:rPr>
+          <w:lang w:val="en-BE"/>
+        </w:rPr>
+        <w:t>MVC</w:t>
+      </w:r>
+      <w:r>
+        <w:rPr>
+          <w:lang w:val="en-BE"/>
+        </w:rPr>
+        <w:t xml:space="preserve"> setup has been done in our course</w:t>
       </w:r>
       <w:hyperlink w:anchor="_bronvermelding" w:history="1">
         <w:r>
@@ -5949,6 +5967,205 @@
     </w:p>
     <w:p>
       <w:pPr>
+        <w:rPr>
+          <w:lang w:val="en-BE"/>
+        </w:rPr>
+      </w:pPr>
+    </w:p>
+    <w:p>
+      <w:pPr>
+        <w:pStyle w:val="Heading2"/>
+        <w:rPr>
+          <w:lang w:val="en-BE"/>
+        </w:rPr>
+      </w:pPr>
+      <w:proofErr w:type="spellStart"/>
+      <w:r>
+        <w:rPr>
+          <w:lang w:val="en-BE"/>
+        </w:rPr>
+        <w:lastRenderedPageBreak/>
+        <w:t>Quering</w:t>
+      </w:r>
+      <w:proofErr w:type="spellEnd"/>
+      <w:r>
+        <w:rPr>
+          <w:lang w:val="en-BE"/>
+        </w:rPr>
+        <w:t xml:space="preserve"> websites</w:t>
+      </w:r>
+    </w:p>
+    <w:p>
+      <w:pPr>
+        <w:rPr>
+          <w:lang w:val="en-BE"/>
+        </w:rPr>
+      </w:pPr>
+      <w:r>
+        <w:rPr>
+          <w:lang w:val="en-BE"/>
+        </w:rPr>
+        <w:t>Making use of the different selectors.</w:t>
+      </w:r>
+    </w:p>
+    <w:p>
+      <w:pPr>
+        <w:rPr>
+          <w:lang w:val="en-BE"/>
+        </w:rPr>
+      </w:pPr>
+      <w:r>
+        <w:rPr>
+          <w:lang w:val="en-BE"/>
+        </w:rPr>
+        <w:t>XPath</w:t>
+      </w:r>
+      <w:hyperlink w:anchor="_bronvermelding" w:history="1">
+        <w:r>
+          <w:rPr>
+            <w:rStyle w:val="Hyperlink"/>
+            <w:lang w:val="en-BE"/>
+          </w:rPr>
+          <w:t>[8]</w:t>
+        </w:r>
+      </w:hyperlink>
+      <w:r>
+        <w:rPr>
+          <w:lang w:val="en-BE"/>
+        </w:rPr>
+        <w:t xml:space="preserve"> always start from the top of the page.</w:t>
+      </w:r>
+      <w:r>
+        <w:rPr>
+          <w:lang w:val="en-BE"/>
+        </w:rPr>
+        <w:br/>
+        <w:t>if you want to select elements from a previous selector use other selectors like:</w:t>
+      </w:r>
+      <w:r>
+        <w:rPr>
+          <w:lang w:val="en-BE"/>
+        </w:rPr>
+        <w:br/>
+      </w:r>
+      <w:proofErr w:type="spellStart"/>
+      <w:r>
+        <w:rPr>
+          <w:lang w:val="en-BE"/>
+        </w:rPr>
+        <w:t>By.CssSelector</w:t>
+      </w:r>
+      <w:proofErr w:type="spellEnd"/>
+      <w:r>
+        <w:rPr>
+          <w:lang w:val="en-BE"/>
+        </w:rPr>
+        <w:t>()</w:t>
+      </w:r>
+      <w:hyperlink w:anchor="_bronvermelding" w:history="1">
+        <w:r>
+          <w:rPr>
+            <w:rStyle w:val="Hyperlink"/>
+            <w:lang w:val="en-BE"/>
+          </w:rPr>
+          <w:t>[</w:t>
+        </w:r>
+        <w:r>
+          <w:rPr>
+            <w:rStyle w:val="Hyperlink"/>
+            <w:lang w:val="en-BE"/>
+          </w:rPr>
+          <w:t>9</w:t>
+        </w:r>
+        <w:r>
+          <w:rPr>
+            <w:rStyle w:val="Hyperlink"/>
+            <w:lang w:val="en-BE"/>
+          </w:rPr>
+          <w:t>]</w:t>
+        </w:r>
+      </w:hyperlink>
+      <w:r>
+        <w:rPr>
+          <w:lang w:val="en-BE"/>
+        </w:rPr>
+        <w:t xml:space="preserve">, </w:t>
+      </w:r>
+      <w:proofErr w:type="spellStart"/>
+      <w:r>
+        <w:rPr>
+          <w:lang w:val="en-BE"/>
+        </w:rPr>
+        <w:t>By.TagName</w:t>
+      </w:r>
+      <w:proofErr w:type="spellEnd"/>
+      <w:r>
+        <w:rPr>
+          <w:lang w:val="en-BE"/>
+        </w:rPr>
+        <w:fldChar w:fldCharType="begin"/>
+      </w:r>
+      <w:r>
+        <w:rPr>
+          <w:lang w:val="en-BE"/>
+        </w:rPr>
+        <w:instrText xml:space="preserve"> HYPERLINK  \l "_bronvermelding" </w:instrText>
+      </w:r>
+      <w:r>
+        <w:rPr>
+          <w:lang w:val="en-BE"/>
+        </w:rPr>
+      </w:r>
+      <w:r>
+        <w:rPr>
+          <w:lang w:val="en-BE"/>
+        </w:rPr>
+        <w:fldChar w:fldCharType="separate"/>
+      </w:r>
+      <w:r>
+        <w:rPr>
+          <w:rStyle w:val="Hyperlink"/>
+          <w:lang w:val="en-BE"/>
+        </w:rPr>
+        <w:t>[10]</w:t>
+      </w:r>
+      <w:r>
+        <w:rPr>
+          <w:lang w:val="en-BE"/>
+        </w:rPr>
+        <w:fldChar w:fldCharType="end"/>
+      </w:r>
+      <w:r>
+        <w:rPr>
+          <w:lang w:val="en-BE"/>
+        </w:rPr>
+        <w:t>, By.id</w:t>
+      </w:r>
+      <w:hyperlink w:anchor="_bronvermelding" w:history="1">
+        <w:r>
+          <w:rPr>
+            <w:rStyle w:val="Hyperlink"/>
+            <w:lang w:val="en-BE"/>
+          </w:rPr>
+          <w:t>[10]</w:t>
+        </w:r>
+      </w:hyperlink>
+      <w:r>
+        <w:rPr>
+          <w:lang w:val="en-BE"/>
+        </w:rPr>
+        <w:t>...</w:t>
+      </w:r>
+    </w:p>
+    <w:p>
+      <w:pPr>
+        <w:rPr>
+          <w:lang w:val="en-BE"/>
+        </w:rPr>
+      </w:pPr>
+    </w:p>
+    <w:p>
+      <w:pPr>
         <w:pStyle w:val="Heading1"/>
       </w:pPr>
       <w:bookmarkStart w:id="6" w:name="_Toc88159932"/>
@@ -6359,12 +6576,18 @@
         </w:rPr>
         <w:t xml:space="preserve">Sheth, H. (2021, </w:t>
       </w:r>
+      <w:r>
+        <w:rPr>
+          <w:lang w:val="en-BE"/>
+        </w:rPr>
+        <w:t>N</w:t>
+      </w:r>
       <w:proofErr w:type="spellStart"/>
       <w:r>
         <w:rPr>
           <w:lang w:val="en-US"/>
         </w:rPr>
-        <w:t>november</w:t>
+        <w:t>ovember</w:t>
       </w:r>
       <w:proofErr w:type="spellEnd"/>
       <w:r>
@@ -6471,12 +6694,18 @@
         </w:rPr>
         <w:t xml:space="preserve">, N. (2020, 2 </w:t>
       </w:r>
+      <w:r>
+        <w:rPr>
+          <w:lang w:val="en-BE"/>
+        </w:rPr>
+        <w:t>A</w:t>
+      </w:r>
       <w:proofErr w:type="spellStart"/>
       <w:r>
         <w:rPr>
           <w:lang w:val="en-US"/>
         </w:rPr>
-        <w:t>april</w:t>
+        <w:t>pril</w:t>
       </w:r>
       <w:proofErr w:type="spellEnd"/>
       <w:r>
@@ -6591,14 +6820,24 @@
         </w:rPr>
         <w:t xml:space="preserve">[6] H.H. (2010, 29 </w:t>
       </w:r>
-      <w:proofErr w:type="spellStart"/>
+      <w:r>
+        <w:rPr>
+          <w:lang w:val="en-BE"/>
+        </w:rPr>
+        <w:t>J</w:t>
+      </w:r>
       <w:r>
         <w:rPr>
           <w:lang w:val="en-US"/>
         </w:rPr>
-        <w:t>juli</w:t>
-      </w:r>
-      <w:proofErr w:type="spellEnd"/>
+        <w:t>ul</w:t>
+      </w:r>
+      <w:r>
+        <w:rPr>
+          <w:lang w:val="en-BE"/>
+        </w:rPr>
+        <w:t>y</w:t>
+      </w:r>
       <w:r>
         <w:rPr>
           <w:lang w:val="en-US"/>
@@ -6676,8 +6915,95 @@
         </w:rPr>
         <w:t xml:space="preserve">[7] </w:t>
       </w:r>
-      <w:r>
-        <w:t xml:space="preserve">Verboven, M. V. (2021, 9 november). Video - Dutch - From StockLister-Base to Stocklister-SemiComplete. thomasmore instructure. </w:t>
+      <w:proofErr w:type="spellStart"/>
+      <w:r>
+        <w:rPr>
+          <w:lang w:val="en-US"/>
+        </w:rPr>
+        <w:t>Verboven</w:t>
+      </w:r>
+      <w:proofErr w:type="spellEnd"/>
+      <w:r>
+        <w:rPr>
+          <w:lang w:val="en-US"/>
+        </w:rPr>
+        <w:t xml:space="preserve">, M. V. (2021, 9 </w:t>
+      </w:r>
+      <w:r>
+        <w:rPr>
+          <w:lang w:val="en-BE"/>
+        </w:rPr>
+        <w:t>N</w:t>
+      </w:r>
+      <w:proofErr w:type="spellStart"/>
+      <w:r>
+        <w:rPr>
+          <w:lang w:val="en-US"/>
+        </w:rPr>
+        <w:t>ovember</w:t>
+      </w:r>
+      <w:proofErr w:type="spellEnd"/>
+      <w:r>
+        <w:rPr>
+          <w:lang w:val="en-US"/>
+        </w:rPr>
+        <w:t xml:space="preserve">). Video - Dutch - From </w:t>
+      </w:r>
+      <w:proofErr w:type="spellStart"/>
+      <w:r>
+        <w:rPr>
+          <w:lang w:val="en-US"/>
+        </w:rPr>
+        <w:t>StockLister</w:t>
+      </w:r>
+      <w:proofErr w:type="spellEnd"/>
+      <w:r>
+        <w:rPr>
+          <w:lang w:val="en-US"/>
+        </w:rPr>
+        <w:t xml:space="preserve">-Base to </w:t>
+      </w:r>
+      <w:proofErr w:type="spellStart"/>
+      <w:r>
+        <w:rPr>
+          <w:lang w:val="en-US"/>
+        </w:rPr>
+        <w:t>Stocklister-SemiComplete</w:t>
+      </w:r>
+      <w:proofErr w:type="spellEnd"/>
+      <w:r>
+        <w:rPr>
+          <w:lang w:val="en-US"/>
+        </w:rPr>
+        <w:t xml:space="preserve">. </w:t>
+      </w:r>
+      <w:proofErr w:type="spellStart"/>
+      <w:r>
+        <w:rPr>
+          <w:lang w:val="en-US"/>
+        </w:rPr>
+        <w:t>thomasmore</w:t>
+      </w:r>
+      <w:proofErr w:type="spellEnd"/>
+      <w:r>
+        <w:rPr>
+          <w:lang w:val="en-US"/>
+        </w:rPr>
+        <w:t xml:space="preserve"> </w:t>
+      </w:r>
+      <w:proofErr w:type="spellStart"/>
+      <w:r>
+        <w:rPr>
+          <w:lang w:val="en-US"/>
+        </w:rPr>
+        <w:t>instructure</w:t>
+      </w:r>
+      <w:proofErr w:type="spellEnd"/>
+      <w:r>
+        <w:rPr>
+          <w:lang w:val="en-US"/>
+        </w:rPr>
+        <w:t xml:space="preserve">. </w:t>
       </w:r>
       <w:r>
         <w:rPr>
@@ -6742,13 +7068,328 @@
     <w:p>
       <w:pPr>
         <w:rPr>
+          <w:lang w:val="en-BE"/>
+        </w:rPr>
+      </w:pPr>
+      <w:r>
+        <w:rPr>
+          <w:lang w:val="en-BE"/>
+        </w:rPr>
+        <w:t xml:space="preserve">[8] </w:t>
+      </w:r>
+      <w:r>
+        <w:t xml:space="preserve">Ranjan, A. (2021, 16 </w:t>
+      </w:r>
+      <w:r>
+        <w:rPr>
+          <w:lang w:val="en-BE"/>
+        </w:rPr>
+        <w:t>D</w:t>
+      </w:r>
+      <w:r>
+        <w:t xml:space="preserve">ecember). How to Write Effective XPaths in Selenium with Examples? TOOLSQA. </w:t>
+      </w:r>
+      <w:r>
+        <w:rPr>
+          <w:lang w:val="en-BE"/>
+        </w:rPr>
+        <w:t>Referenced on</w:t>
+      </w:r>
+      <w:r>
+        <w:rPr>
+          <w:lang w:val="en-US"/>
+        </w:rPr>
+        <w:t xml:space="preserve"> 16 </w:t>
+      </w:r>
+      <w:proofErr w:type="spellStart"/>
+      <w:r>
+        <w:rPr>
+          <w:lang w:val="en-US"/>
+        </w:rPr>
+        <w:t>december</w:t>
+      </w:r>
+      <w:proofErr w:type="spellEnd"/>
+      <w:r>
+        <w:rPr>
+          <w:lang w:val="en-US"/>
+        </w:rPr>
+        <w:t xml:space="preserve"> 2021, </w:t>
+      </w:r>
+      <w:r>
+        <w:rPr>
+          <w:lang w:val="en-US"/>
+        </w:rPr>
+        <w:br/>
+      </w:r>
+      <w:r>
+        <w:rPr>
+          <w:lang w:val="en-BE"/>
+        </w:rPr>
+        <w:t>From</w:t>
+      </w:r>
+      <w:r>
+        <w:rPr>
+          <w:lang w:val="en-US"/>
+        </w:rPr>
+        <w:t xml:space="preserve"> </w:t>
+      </w:r>
+      <w:hyperlink r:id="rId21" w:history="1">
+        <w:r>
+          <w:rPr>
+            <w:rStyle w:val="Hyperlink"/>
+            <w:lang w:val="en-US"/>
+          </w:rPr>
+          <w:t>https://www.toolsqa.com/selenium-webdriver/write-effective-xpaths/</w:t>
+        </w:r>
+      </w:hyperlink>
+      <w:r>
+        <w:rPr>
+          <w:lang w:val="en-BE"/>
+        </w:rPr>
+        <w:t xml:space="preserve"> </w:t>
+      </w:r>
+    </w:p>
+    <w:p>
+      <w:pPr>
+        <w:rPr>
+          <w:lang w:val="en-BE"/>
+        </w:rPr>
+      </w:pPr>
+      <w:r>
+        <w:rPr>
+          <w:lang w:val="en-US"/>
+        </w:rPr>
+        <w:t>[</w:t>
+      </w:r>
+      <w:r>
+        <w:rPr>
+          <w:lang w:val="en-BE"/>
+        </w:rPr>
+        <w:t>9</w:t>
+      </w:r>
+      <w:r>
+        <w:rPr>
+          <w:lang w:val="en-US"/>
+        </w:rPr>
+        <w:t xml:space="preserve">] </w:t>
+      </w:r>
+      <w:proofErr w:type="spellStart"/>
+      <w:r>
+        <w:rPr>
+          <w:lang w:val="en-US"/>
+        </w:rPr>
+        <w:t>Ghahrai</w:t>
+      </w:r>
+      <w:proofErr w:type="spellEnd"/>
+      <w:r>
+        <w:rPr>
+          <w:lang w:val="en-US"/>
+        </w:rPr>
+        <w:t xml:space="preserve">, A. (2020, 19 </w:t>
+      </w:r>
+      <w:r>
+        <w:rPr>
+          <w:lang w:val="en-BE"/>
+        </w:rPr>
+        <w:t>March</w:t>
+      </w:r>
+      <w:r>
+        <w:rPr>
+          <w:lang w:val="en-US"/>
+        </w:rPr>
+        <w:t xml:space="preserve">). </w:t>
+      </w:r>
+      <w:r>
+        <w:t xml:space="preserve">Selenium CSS Selectors Examples. DevQA. </w:t>
+      </w:r>
+      <w:r>
+        <w:rPr>
+          <w:lang w:val="en-BE"/>
+        </w:rPr>
+        <w:t xml:space="preserve">Referenced </w:t>
+      </w:r>
+      <w:proofErr w:type="gramStart"/>
+      <w:r>
+        <w:rPr>
+          <w:lang w:val="en-BE"/>
+        </w:rPr>
+        <w:t xml:space="preserve">on </w:t>
+      </w:r>
+      <w:r>
+        <w:rPr>
+          <w:lang w:val="en-US"/>
+        </w:rPr>
+        <w:t xml:space="preserve"> 16</w:t>
+      </w:r>
+      <w:proofErr w:type="gramEnd"/>
+      <w:r>
+        <w:rPr>
+          <w:lang w:val="en-US"/>
+        </w:rPr>
+        <w:t xml:space="preserve"> </w:t>
+      </w:r>
+      <w:r>
+        <w:rPr>
+          <w:lang w:val="en-BE"/>
+        </w:rPr>
+        <w:t>D</w:t>
+      </w:r>
+      <w:proofErr w:type="spellStart"/>
+      <w:r>
+        <w:rPr>
+          <w:lang w:val="en-US"/>
+        </w:rPr>
+        <w:t>ecember</w:t>
+      </w:r>
+      <w:proofErr w:type="spellEnd"/>
+      <w:r>
+        <w:rPr>
+          <w:lang w:val="en-US"/>
+        </w:rPr>
+        <w:t xml:space="preserve"> 2021, </w:t>
+      </w:r>
+      <w:r>
+        <w:rPr>
+          <w:lang w:val="en-US"/>
+        </w:rPr>
+        <w:br/>
+      </w:r>
+      <w:r>
+        <w:rPr>
+          <w:lang w:val="en-BE"/>
+        </w:rPr>
+        <w:t>From</w:t>
+      </w:r>
+      <w:r>
+        <w:rPr>
+          <w:lang w:val="en-US"/>
+        </w:rPr>
+        <w:t xml:space="preserve"> </w:t>
+      </w:r>
+      <w:hyperlink r:id="rId22" w:history="1">
+        <w:r>
+          <w:rPr>
+            <w:rStyle w:val="Hyperlink"/>
+            <w:lang w:val="en-US"/>
+          </w:rPr>
+          <w:t>https://devqa.io/selenium-css-selectors/</w:t>
+        </w:r>
+      </w:hyperlink>
+      <w:r>
+        <w:rPr>
+          <w:lang w:val="en-BE"/>
+        </w:rPr>
+        <w:t xml:space="preserve"> </w:t>
+      </w:r>
+    </w:p>
+    <w:p>
+      <w:pPr>
+        <w:rPr>
+          <w:lang w:val="en-BE"/>
+        </w:rPr>
+      </w:pPr>
+      <w:r>
+        <w:rPr>
+          <w:lang w:val="en-BE"/>
+        </w:rPr>
+        <w:t xml:space="preserve">[10] </w:t>
+      </w:r>
+      <w:r>
+        <w:t xml:space="preserve">Ranjan, A. (2021b, </w:t>
+      </w:r>
+      <w:r>
+        <w:rPr>
+          <w:lang w:val="en-BE"/>
+        </w:rPr>
+        <w:t>D</w:t>
+      </w:r>
+      <w:r>
+        <w:t xml:space="preserve">ecember 16). What are Selenium Locators?How to use them to find web elements? TOOLSQA. </w:t>
+      </w:r>
+      <w:r>
+        <w:rPr>
+          <w:lang w:val="en-BE"/>
+        </w:rPr>
+        <w:t>Referenced on</w:t>
+      </w:r>
+      <w:r>
+        <w:rPr>
+          <w:lang w:val="en-US"/>
+        </w:rPr>
+        <w:t xml:space="preserve"> 16 </w:t>
+      </w:r>
+      <w:r>
+        <w:rPr>
+          <w:lang w:val="en-BE"/>
+        </w:rPr>
+        <w:t>D</w:t>
+      </w:r>
+      <w:proofErr w:type="spellStart"/>
+      <w:r>
+        <w:rPr>
+          <w:lang w:val="en-US"/>
+        </w:rPr>
+        <w:t>ecember</w:t>
+      </w:r>
+      <w:proofErr w:type="spellEnd"/>
+      <w:r>
+        <w:rPr>
+          <w:lang w:val="en-US"/>
+        </w:rPr>
+        <w:t xml:space="preserve"> 2021, </w:t>
+      </w:r>
+      <w:r>
+        <w:rPr>
+          <w:lang w:val="en-US"/>
+        </w:rPr>
+        <w:br/>
+      </w:r>
+      <w:r>
+        <w:rPr>
+          <w:lang w:val="en-BE"/>
+        </w:rPr>
+        <w:t xml:space="preserve">From </w:t>
+      </w:r>
+      <w:hyperlink r:id="rId23" w:history="1">
+        <w:r>
+          <w:rPr>
+            <w:rStyle w:val="Hyperlink"/>
+            <w:lang w:val="en-US"/>
+          </w:rPr>
+          <w:t>https://www.toolsqa.com/selenium-webdriver/selenium-locators/</w:t>
+        </w:r>
+      </w:hyperlink>
+      <w:r>
+        <w:rPr>
+          <w:lang w:val="en-BE"/>
+        </w:rPr>
+        <w:t xml:space="preserve"> </w:t>
+      </w:r>
+    </w:p>
+    <w:p>
+      <w:pPr>
+        <w:rPr>
+          <w:lang w:val="en-BE"/>
+        </w:rPr>
+      </w:pPr>
+    </w:p>
+    <w:p>
+      <w:pPr>
+        <w:rPr>
+          <w:lang w:val="en-US"/>
+        </w:rPr>
+      </w:pPr>
+    </w:p>
+    <w:p>
+      <w:pPr>
+        <w:rPr>
           <w:lang w:val="en-US"/>
         </w:rPr>
       </w:pPr>
     </w:p>
     <w:sectPr>
-      <w:headerReference w:type="default" r:id="rId21"/>
-      <w:headerReference w:type="first" r:id="rId22"/>
+      <w:headerReference w:type="default" r:id="rId24"/>
+      <w:headerReference w:type="first" r:id="rId25"/>
       <w:pgSz w:w="11906" w:h="16838" w:code="9"/>
       <w:pgMar w:top="1134" w:right="1134" w:bottom="1134" w:left="1871" w:header="709" w:footer="709" w:gutter="0"/>
       <w:cols w:space="708"/>

</xml_diff>